<commit_message>
added number states machine
</commit_message>
<xml_diff>
--- a/Проектирование лексического анализатора.docx
+++ b/Проектирование лексического анализатора.docx
@@ -1,6 +1,6 @@
 
 <file path=word/document.xml><?xml version="1.0" encoding="utf-8"?>
-<w:document xmlns:wpc="http://schemas.microsoft.com/office/word/2010/wordprocessingCanvas" xmlns:cx="http://schemas.microsoft.com/office/drawing/2014/chartex" xmlns:cx1="http://schemas.microsoft.com/office/drawing/2015/9/8/chartex" xmlns:cx2="http://schemas.microsoft.com/office/drawing/2015/10/21/chartex" xmlns:cx3="http://schemas.microsoft.com/office/drawing/2016/5/9/chartex" xmlns:cx4="http://schemas.microsoft.com/office/drawing/2016/5/10/chartex" xmlns:cx5="http://schemas.microsoft.com/office/drawing/2016/5/11/chartex" xmlns:cx6="http://schemas.microsoft.com/office/drawing/2016/5/12/chartex" xmlns:cx7="http://schemas.microsoft.com/office/drawing/2016/5/13/chartex" xmlns:cx8="http://schemas.microsoft.com/office/drawing/2016/5/14/chartex" xmlns:mc="http://schemas.openxmlformats.org/markup-compatibility/2006" xmlns:aink="http://schemas.microsoft.com/office/drawing/2016/ink" xmlns:am3d="http://schemas.microsoft.com/office/drawing/2017/model3d" xmlns:o="urn:schemas-microsoft-com:office:office" xmlns:r="http://schemas.openxmlformats.org/officeDocument/2006/relationships" xmlns:m="http://schemas.openxmlformats.org/officeDocument/2006/math" xmlns:v="urn:schemas-microsoft-com:vml" xmlns:wp14="http://schemas.microsoft.com/office/word/2010/wordprocessingDrawing" xmlns:wp="http://schemas.openxmlformats.org/drawingml/2006/wordprocessingDrawing" xmlns:w10="urn:schemas-microsoft-com:office:word" xmlns:w="http://schemas.openxmlformats.org/wordprocessingml/2006/main" xmlns:w14="http://schemas.microsoft.com/office/word/2010/wordml" xmlns:w15="http://schemas.microsoft.com/office/word/2012/wordml" xmlns:w16cex="http://schemas.microsoft.com/office/word/2018/wordml/cex" xmlns:w16cid="http://schemas.microsoft.com/office/word/2016/wordml/cid" xmlns:w16="http://schemas.microsoft.com/office/word/2018/wordml" xmlns:w16se="http://schemas.microsoft.com/office/word/2015/wordml/symex" xmlns:wpg="http://schemas.microsoft.com/office/word/2010/wordprocessingGroup" xmlns:wpi="http://schemas.microsoft.com/office/word/2010/wordprocessingInk" xmlns:wne="http://schemas.microsoft.com/office/word/2006/wordml" xmlns:wps="http://schemas.microsoft.com/office/word/2010/wordprocessingShape" mc:Ignorable="w14 w15 w16se w16cid w16 w16cex wp14">
+<w:document xmlns:wpc="http://schemas.microsoft.com/office/word/2010/wordprocessingCanvas" xmlns:cx="http://schemas.microsoft.com/office/drawing/2014/chartex" xmlns:cx1="http://schemas.microsoft.com/office/drawing/2015/9/8/chartex" xmlns:cx2="http://schemas.microsoft.com/office/drawing/2015/10/21/chartex" xmlns:cx3="http://schemas.microsoft.com/office/drawing/2016/5/9/chartex" xmlns:cx4="http://schemas.microsoft.com/office/drawing/2016/5/10/chartex" xmlns:cx5="http://schemas.microsoft.com/office/drawing/2016/5/11/chartex" xmlns:cx6="http://schemas.microsoft.com/office/drawing/2016/5/12/chartex" xmlns:cx7="http://schemas.microsoft.com/office/drawing/2016/5/13/chartex" xmlns:cx8="http://schemas.microsoft.com/office/drawing/2016/5/14/chartex" xmlns:mc="http://schemas.openxmlformats.org/markup-compatibility/2006" xmlns:aink="http://schemas.microsoft.com/office/drawing/2016/ink" xmlns:am3d="http://schemas.microsoft.com/office/drawing/2017/model3d" xmlns:o="urn:schemas-microsoft-com:office:office" xmlns:r="http://schemas.openxmlformats.org/officeDocument/2006/relationships" xmlns:m="http://schemas.openxmlformats.org/officeDocument/2006/math" xmlns:v="urn:schemas-microsoft-com:vml" xmlns:wp14="http://schemas.microsoft.com/office/word/2010/wordprocessingDrawing" xmlns:wp="http://schemas.openxmlformats.org/drawingml/2006/wordprocessingDrawing" xmlns:w10="urn:schemas-microsoft-com:office:word" xmlns:w="http://schemas.openxmlformats.org/wordprocessingml/2006/main" xmlns:w14="http://schemas.microsoft.com/office/word/2010/wordml" xmlns:w15="http://schemas.microsoft.com/office/word/2012/wordml" xmlns:w16cex="http://schemas.microsoft.com/office/word/2018/wordml/cex" xmlns:w16cid="http://schemas.microsoft.com/office/word/2016/wordml/cid" xmlns:w16="http://schemas.microsoft.com/office/word/2018/wordml" xmlns:w16se="http://schemas.microsoft.com/office/word/2015/wordml/symex" xmlns:wpg="http://schemas.microsoft.com/office/word/2010/wordprocessingGroup" xmlns:wpi="http://schemas.microsoft.com/office/word/2010/wordprocessingInk" xmlns:wne="http://schemas.microsoft.com/office/word/2006/wordml" xmlns:wps="http://schemas.microsoft.com/office/word/2010/wordprocessingShape" xmlns:a="http://schemas.openxmlformats.org/drawingml/2006/main" xmlns:pic="http://schemas.openxmlformats.org/drawingml/2006/picture" xmlns:a14="http://schemas.microsoft.com/office/drawing/2010/main" mc:Ignorable="w14 w15 w16se w16cid w16 w16cex wp14">
   <w:body>
     <w:p>
       <w:pPr>
@@ -27,7 +27,7 @@
       <w:r>
         <w:rPr>
           <w:rStyle w:val="eop"/>
-          <w:rFonts w:ascii="Calibri" w:eastAsiaTheme="majorEastAsia" w:hAnsi="Calibri" w:cs="Calibri"/>
+          <w:rFonts w:ascii="Calibri" w:hAnsi="Calibri" w:cs="Calibri" w:eastAsiaTheme="majorEastAsia"/>
           <w:sz w:val="28"/>
           <w:szCs w:val="28"/>
         </w:rPr>
@@ -59,7 +59,7 @@
       <w:r>
         <w:rPr>
           <w:rStyle w:val="eop"/>
-          <w:rFonts w:ascii="Calibri" w:eastAsiaTheme="majorEastAsia" w:hAnsi="Calibri" w:cs="Calibri"/>
+          <w:rFonts w:ascii="Calibri" w:hAnsi="Calibri" w:cs="Calibri" w:eastAsiaTheme="majorEastAsia"/>
           <w:sz w:val="28"/>
           <w:szCs w:val="28"/>
         </w:rPr>
@@ -91,7 +91,7 @@
       <w:r>
         <w:rPr>
           <w:rStyle w:val="eop"/>
-          <w:rFonts w:ascii="Calibri" w:eastAsiaTheme="majorEastAsia" w:hAnsi="Calibri" w:cs="Calibri"/>
+          <w:rFonts w:ascii="Calibri" w:hAnsi="Calibri" w:cs="Calibri" w:eastAsiaTheme="majorEastAsia"/>
           <w:sz w:val="28"/>
           <w:szCs w:val="28"/>
         </w:rPr>
@@ -146,7 +146,7 @@
       <w:r>
         <w:rPr>
           <w:rStyle w:val="eop"/>
-          <w:rFonts w:ascii="Calibri" w:eastAsiaTheme="majorEastAsia" w:hAnsi="Calibri" w:cs="Calibri"/>
+          <w:rFonts w:ascii="Calibri" w:hAnsi="Calibri" w:cs="Calibri" w:eastAsiaTheme="majorEastAsia"/>
           <w:sz w:val="28"/>
           <w:szCs w:val="28"/>
         </w:rPr>
@@ -331,7 +331,7 @@
       <w:r>
         <w:rPr>
           <w:rStyle w:val="eop"/>
-          <w:rFonts w:ascii="Calibri" w:eastAsiaTheme="majorEastAsia" w:hAnsi="Calibri" w:cs="Calibri"/>
+          <w:rFonts w:ascii="Calibri" w:hAnsi="Calibri" w:cs="Calibri" w:eastAsiaTheme="majorEastAsia"/>
           <w:sz w:val="28"/>
           <w:szCs w:val="28"/>
         </w:rPr>
@@ -362,7 +362,7 @@
       <w:r>
         <w:rPr>
           <w:rStyle w:val="eop"/>
-          <w:rFonts w:ascii="Calibri" w:eastAsiaTheme="majorEastAsia" w:hAnsi="Calibri" w:cs="Calibri"/>
+          <w:rFonts w:ascii="Calibri" w:hAnsi="Calibri" w:cs="Calibri" w:eastAsiaTheme="majorEastAsia"/>
           <w:sz w:val="28"/>
           <w:szCs w:val="28"/>
         </w:rPr>
@@ -591,7 +591,7 @@
       <w:r>
         <w:rPr>
           <w:rStyle w:val="eop"/>
-          <w:rFonts w:ascii="Calibri" w:eastAsiaTheme="majorEastAsia" w:hAnsi="Calibri" w:cs="Calibri"/>
+          <w:rFonts w:ascii="Calibri" w:hAnsi="Calibri" w:cs="Calibri" w:eastAsiaTheme="majorEastAsia"/>
           <w:sz w:val="28"/>
           <w:szCs w:val="28"/>
         </w:rPr>
@@ -622,7 +622,7 @@
       <w:r>
         <w:rPr>
           <w:rStyle w:val="eop"/>
-          <w:rFonts w:ascii="Calibri" w:eastAsiaTheme="majorEastAsia" w:hAnsi="Calibri" w:cs="Calibri"/>
+          <w:rFonts w:ascii="Calibri" w:hAnsi="Calibri" w:cs="Calibri" w:eastAsiaTheme="majorEastAsia"/>
           <w:sz w:val="28"/>
           <w:szCs w:val="28"/>
         </w:rPr>
@@ -741,7 +741,7 @@
       <w:r>
         <w:rPr>
           <w:rStyle w:val="eop"/>
-          <w:rFonts w:ascii="Calibri" w:eastAsiaTheme="majorEastAsia" w:hAnsi="Calibri" w:cs="Calibri"/>
+          <w:rFonts w:ascii="Calibri" w:hAnsi="Calibri" w:cs="Calibri" w:eastAsiaTheme="majorEastAsia"/>
           <w:sz w:val="28"/>
           <w:szCs w:val="28"/>
         </w:rPr>
@@ -1130,7 +1130,7 @@
       <w:r>
         <w:rPr>
           <w:rStyle w:val="eop"/>
-          <w:rFonts w:ascii="Calibri" w:eastAsiaTheme="majorEastAsia" w:hAnsi="Calibri" w:cs="Calibri"/>
+          <w:rFonts w:ascii="Calibri" w:hAnsi="Calibri" w:cs="Calibri" w:eastAsiaTheme="majorEastAsia"/>
           <w:sz w:val="28"/>
           <w:szCs w:val="28"/>
         </w:rPr>
@@ -1371,7 +1371,7 @@
       <w:pPr>
         <w:textAlignment w:val="baseline"/>
         <w:rPr>
-          <w:rFonts w:ascii="Cambria" w:eastAsia="Times New Roman" w:hAnsi="Cambria" w:cs="Times New Roman"/>
+          <w:rFonts w:ascii="Cambria" w:hAnsi="Cambria" w:eastAsia="Times New Roman" w:cs="Times New Roman"/>
           <w:b/>
           <w:bCs/>
           <w:color w:val="000000"/>
@@ -1380,7 +1380,7 @@
       </w:pPr>
       <w:r>
         <w:rPr>
-          <w:rFonts w:ascii="Calibri" w:eastAsia="Times New Roman" w:hAnsi="Calibri" w:cs="Calibri"/>
+          <w:rFonts w:ascii="Calibri" w:hAnsi="Calibri" w:eastAsia="Times New Roman" w:cs="Calibri"/>
           <w:color w:val="000000"/>
           <w:lang w:eastAsia="ru-RU"/>
         </w:rPr>
@@ -1388,7 +1388,7 @@
       </w:r>
       <w:r>
         <w:rPr>
-          <w:rFonts w:ascii="Cambria" w:eastAsia="Times New Roman" w:hAnsi="Cambria" w:cs="Times New Roman"/>
+          <w:rFonts w:ascii="Cambria" w:hAnsi="Cambria" w:eastAsia="Times New Roman" w:cs="Times New Roman"/>
           <w:color w:val="000000"/>
           <w:lang w:val="en-US" w:eastAsia="ru-RU"/>
         </w:rPr>
@@ -1396,7 +1396,7 @@
       </w:r>
       <w:r>
         <w:rPr>
-          <w:rFonts w:ascii="Cambria" w:eastAsia="Times New Roman" w:hAnsi="Cambria" w:cs="Times New Roman"/>
+          <w:rFonts w:ascii="Cambria" w:hAnsi="Cambria" w:eastAsia="Times New Roman" w:cs="Times New Roman"/>
           <w:b/>
           <w:bCs/>
           <w:color w:val="000000"/>
@@ -1414,7 +1414,7 @@
       </w:r>
       <w:r>
         <w:rPr>
-          <w:rFonts w:ascii="Cambria" w:eastAsia="Times New Roman" w:hAnsi="Cambria" w:cs="Times New Roman"/>
+          <w:rFonts w:ascii="Cambria" w:hAnsi="Cambria" w:eastAsia="Times New Roman" w:cs="Times New Roman"/>
           <w:b/>
           <w:bCs/>
           <w:color w:val="000000"/>
@@ -1424,7 +1424,7 @@
       </w:r>
       <w:r>
         <w:rPr>
-          <w:rFonts w:ascii="Cambria" w:eastAsia="Times New Roman" w:hAnsi="Cambria" w:cs="Times New Roman"/>
+          <w:rFonts w:ascii="Cambria" w:hAnsi="Cambria" w:eastAsia="Times New Roman" w:cs="Times New Roman"/>
           <w:color w:val="000000"/>
           <w:lang w:val="en-US" w:eastAsia="ru-RU"/>
         </w:rPr>
@@ -1432,7 +1432,7 @@
       </w:r>
       <w:r>
         <w:rPr>
-          <w:rFonts w:ascii="Cambria" w:eastAsia="Times New Roman" w:hAnsi="Cambria" w:cs="Times New Roman"/>
+          <w:rFonts w:ascii="Cambria" w:hAnsi="Cambria" w:eastAsia="Times New Roman" w:cs="Times New Roman"/>
           <w:b/>
           <w:bCs/>
           <w:color w:val="000000"/>
@@ -1442,7 +1442,7 @@
       </w:r>
       <w:r>
         <w:rPr>
-          <w:rFonts w:ascii="Cambria" w:eastAsia="Times New Roman" w:hAnsi="Cambria" w:cs="Times New Roman"/>
+          <w:rFonts w:ascii="Cambria" w:hAnsi="Cambria" w:eastAsia="Times New Roman" w:cs="Times New Roman"/>
           <w:color w:val="000000"/>
           <w:lang w:val="en-US" w:eastAsia="ru-RU"/>
         </w:rPr>
@@ -1450,7 +1450,7 @@
       </w:r>
       <w:r>
         <w:rPr>
-          <w:rFonts w:ascii="Cambria" w:eastAsia="Times New Roman" w:hAnsi="Cambria" w:cs="Times New Roman"/>
+          <w:rFonts w:ascii="Cambria" w:hAnsi="Cambria" w:eastAsia="Times New Roman" w:cs="Times New Roman"/>
           <w:b/>
           <w:bCs/>
           <w:color w:val="000000"/>
@@ -1460,7 +1460,7 @@
       </w:r>
       <w:r>
         <w:rPr>
-          <w:rFonts w:ascii="Cambria" w:eastAsia="Times New Roman" w:hAnsi="Cambria" w:cs="Times New Roman"/>
+          <w:rFonts w:ascii="Cambria" w:hAnsi="Cambria" w:eastAsia="Times New Roman" w:cs="Times New Roman"/>
           <w:color w:val="000000"/>
           <w:lang w:val="en-US" w:eastAsia="ru-RU"/>
         </w:rPr>
@@ -1468,7 +1468,7 @@
       </w:r>
       <w:r>
         <w:rPr>
-          <w:rFonts w:ascii="Cambria" w:eastAsia="Times New Roman" w:hAnsi="Cambria" w:cs="Times New Roman"/>
+          <w:rFonts w:ascii="Cambria" w:hAnsi="Cambria" w:eastAsia="Times New Roman" w:cs="Times New Roman"/>
           <w:b/>
           <w:bCs/>
           <w:color w:val="000000"/>
@@ -1478,7 +1478,7 @@
       </w:r>
       <w:r>
         <w:rPr>
-          <w:rFonts w:ascii="Cambria" w:eastAsia="Times New Roman" w:hAnsi="Cambria" w:cs="Times New Roman"/>
+          <w:rFonts w:ascii="Cambria" w:hAnsi="Cambria" w:eastAsia="Times New Roman" w:cs="Times New Roman"/>
           <w:color w:val="000000"/>
           <w:lang w:val="en-US" w:eastAsia="ru-RU"/>
         </w:rPr>
@@ -1486,7 +1486,7 @@
       </w:r>
       <w:r>
         <w:rPr>
-          <w:rFonts w:ascii="Cambria" w:eastAsia="Times New Roman" w:hAnsi="Cambria" w:cs="Times New Roman"/>
+          <w:rFonts w:ascii="Cambria" w:hAnsi="Cambria" w:eastAsia="Times New Roman" w:cs="Times New Roman"/>
           <w:color w:val="000000"/>
           <w:lang w:val="en-US" w:eastAsia="ru-RU"/>
         </w:rPr>
@@ -1494,7 +1494,7 @@
       </w:r>
       <w:r>
         <w:rPr>
-          <w:rFonts w:ascii="Cambria" w:eastAsia="Times New Roman" w:hAnsi="Cambria" w:cs="Times New Roman"/>
+          <w:rFonts w:ascii="Cambria" w:hAnsi="Cambria" w:eastAsia="Times New Roman" w:cs="Times New Roman"/>
           <w:color w:val="000000"/>
           <w:lang w:val="en-US" w:eastAsia="ru-RU"/>
         </w:rPr>
@@ -1502,7 +1502,7 @@
       </w:r>
       <w:r>
         <w:rPr>
-          <w:rFonts w:ascii="Cambria" w:eastAsia="Times New Roman" w:hAnsi="Cambria" w:cs="Times New Roman"/>
+          <w:rFonts w:ascii="Cambria" w:hAnsi="Cambria" w:eastAsia="Times New Roman" w:cs="Times New Roman"/>
           <w:b/>
           <w:color w:val="000000"/>
           <w:lang w:val="en-US" w:eastAsia="ru-RU"/>
@@ -1511,7 +1511,7 @@
       </w:r>
       <w:r>
         <w:rPr>
-          <w:rFonts w:ascii="Cambria" w:eastAsia="Times New Roman" w:hAnsi="Cambria" w:cs="Times New Roman"/>
+          <w:rFonts w:ascii="Cambria" w:hAnsi="Cambria" w:eastAsia="Times New Roman" w:cs="Times New Roman"/>
           <w:color w:val="000000"/>
           <w:lang w:val="en-US" w:eastAsia="ru-RU"/>
         </w:rPr>
@@ -1519,7 +1519,7 @@
       </w:r>
       <w:r>
         <w:rPr>
-          <w:rFonts w:ascii="Cambria" w:eastAsia="Times New Roman" w:hAnsi="Cambria" w:cs="Times New Roman"/>
+          <w:rFonts w:ascii="Cambria" w:hAnsi="Cambria" w:eastAsia="Times New Roman" w:cs="Times New Roman"/>
           <w:color w:val="000000"/>
           <w:lang w:val="en-US" w:eastAsia="ru-RU"/>
         </w:rPr>
@@ -1527,7 +1527,7 @@
       </w:r>
       <w:r>
         <w:rPr>
-          <w:rFonts w:ascii="Cambria" w:eastAsia="Times New Roman" w:hAnsi="Cambria" w:cs="Times New Roman"/>
+          <w:rFonts w:ascii="Cambria" w:hAnsi="Cambria" w:eastAsia="Times New Roman" w:cs="Times New Roman"/>
           <w:b/>
           <w:bCs/>
           <w:color w:val="000000"/>
@@ -1537,7 +1537,7 @@
       </w:r>
       <w:r>
         <w:rPr>
-          <w:rFonts w:ascii="Cambria" w:eastAsia="Times New Roman" w:hAnsi="Cambria" w:cs="Times New Roman"/>
+          <w:rFonts w:ascii="Cambria" w:hAnsi="Cambria" w:eastAsia="Times New Roman" w:cs="Times New Roman"/>
           <w:color w:val="000000"/>
           <w:lang w:val="en-US" w:eastAsia="ru-RU"/>
         </w:rPr>
@@ -1545,7 +1545,7 @@
       </w:r>
       <w:r>
         <w:rPr>
-          <w:rFonts w:ascii="Cambria" w:eastAsia="Times New Roman" w:hAnsi="Cambria" w:cs="Times New Roman"/>
+          <w:rFonts w:ascii="Cambria" w:hAnsi="Cambria" w:eastAsia="Times New Roman" w:cs="Times New Roman"/>
           <w:b/>
           <w:bCs/>
           <w:color w:val="000000"/>
@@ -1555,7 +1555,7 @@
       </w:r>
       <w:r>
         <w:rPr>
-          <w:rFonts w:ascii="Cambria" w:eastAsia="Times New Roman" w:hAnsi="Cambria" w:cs="Times New Roman"/>
+          <w:rFonts w:ascii="Cambria" w:hAnsi="Cambria" w:eastAsia="Times New Roman" w:cs="Times New Roman"/>
           <w:color w:val="000000"/>
           <w:lang w:val="en-US" w:eastAsia="ru-RU"/>
         </w:rPr>
@@ -1563,7 +1563,7 @@
       </w:r>
       <w:r>
         <w:rPr>
-          <w:rFonts w:ascii="Cambria" w:eastAsia="Times New Roman" w:hAnsi="Cambria" w:cs="Times New Roman"/>
+          <w:rFonts w:ascii="Cambria" w:hAnsi="Cambria" w:eastAsia="Times New Roman" w:cs="Times New Roman"/>
           <w:b/>
           <w:bCs/>
           <w:color w:val="000000"/>
@@ -1573,7 +1573,7 @@
       </w:r>
       <w:r>
         <w:rPr>
-          <w:rFonts w:ascii="Cambria" w:eastAsia="Times New Roman" w:hAnsi="Cambria" w:cs="Times New Roman"/>
+          <w:rFonts w:ascii="Cambria" w:hAnsi="Cambria" w:eastAsia="Times New Roman" w:cs="Times New Roman"/>
           <w:color w:val="000000"/>
           <w:lang w:val="en-US" w:eastAsia="ru-RU"/>
         </w:rPr>
@@ -1581,7 +1581,7 @@
       </w:r>
       <w:r>
         <w:rPr>
-          <w:rFonts w:ascii="Cambria" w:eastAsia="Times New Roman" w:hAnsi="Cambria" w:cs="Times New Roman"/>
+          <w:rFonts w:ascii="Cambria" w:hAnsi="Cambria" w:eastAsia="Times New Roman" w:cs="Times New Roman"/>
           <w:b/>
           <w:bCs/>
           <w:color w:val="000000"/>
@@ -1591,7 +1591,7 @@
       </w:r>
       <w:r>
         <w:rPr>
-          <w:rFonts w:ascii="Cambria" w:eastAsia="Times New Roman" w:hAnsi="Cambria" w:cs="Times New Roman"/>
+          <w:rFonts w:ascii="Cambria" w:hAnsi="Cambria" w:eastAsia="Times New Roman" w:cs="Times New Roman"/>
           <w:color w:val="000000"/>
           <w:lang w:val="en-US" w:eastAsia="ru-RU"/>
         </w:rPr>
@@ -1599,7 +1599,7 @@
       </w:r>
       <w:r>
         <w:rPr>
-          <w:rFonts w:ascii="Cambria" w:eastAsia="Times New Roman" w:hAnsi="Cambria" w:cs="Times New Roman"/>
+          <w:rFonts w:ascii="Cambria" w:hAnsi="Cambria" w:eastAsia="Times New Roman" w:cs="Times New Roman"/>
           <w:b/>
           <w:bCs/>
           <w:color w:val="000000"/>
@@ -1609,7 +1609,7 @@
       </w:r>
       <w:r>
         <w:rPr>
-          <w:rFonts w:ascii="Cambria" w:eastAsia="Times New Roman" w:hAnsi="Cambria" w:cs="Times New Roman"/>
+          <w:rFonts w:ascii="Cambria" w:hAnsi="Cambria" w:eastAsia="Times New Roman" w:cs="Times New Roman"/>
           <w:color w:val="000000"/>
           <w:lang w:val="en-US" w:eastAsia="ru-RU"/>
         </w:rPr>
@@ -1617,7 +1617,7 @@
       </w:r>
       <w:r>
         <w:rPr>
-          <w:rFonts w:ascii="Cambria" w:eastAsia="Times New Roman" w:hAnsi="Cambria" w:cs="Times New Roman"/>
+          <w:rFonts w:ascii="Cambria" w:hAnsi="Cambria" w:eastAsia="Times New Roman" w:cs="Times New Roman"/>
           <w:b/>
           <w:bCs/>
           <w:color w:val="000000"/>
@@ -1627,7 +1627,7 @@
       </w:r>
       <w:r>
         <w:rPr>
-          <w:rFonts w:ascii="Cambria" w:eastAsia="Times New Roman" w:hAnsi="Cambria" w:cs="Times New Roman"/>
+          <w:rFonts w:ascii="Cambria" w:hAnsi="Cambria" w:eastAsia="Times New Roman" w:cs="Times New Roman"/>
           <w:color w:val="000000"/>
           <w:lang w:val="en-US" w:eastAsia="ru-RU"/>
         </w:rPr>
@@ -1635,7 +1635,7 @@
       </w:r>
       <w:r>
         <w:rPr>
-          <w:rFonts w:ascii="Cambria" w:eastAsia="Times New Roman" w:hAnsi="Cambria" w:cs="Times New Roman"/>
+          <w:rFonts w:ascii="Cambria" w:hAnsi="Cambria" w:eastAsia="Times New Roman" w:cs="Times New Roman"/>
           <w:b/>
           <w:bCs/>
           <w:color w:val="000000"/>
@@ -1645,7 +1645,7 @@
       </w:r>
       <w:r>
         <w:rPr>
-          <w:rFonts w:ascii="Cambria" w:eastAsia="Times New Roman" w:hAnsi="Cambria" w:cs="Times New Roman"/>
+          <w:rFonts w:ascii="Cambria" w:hAnsi="Cambria" w:eastAsia="Times New Roman" w:cs="Times New Roman"/>
           <w:color w:val="000000"/>
           <w:lang w:val="en-US" w:eastAsia="ru-RU"/>
         </w:rPr>
@@ -1653,7 +1653,7 @@
       </w:r>
       <w:r>
         <w:rPr>
-          <w:rFonts w:ascii="Cambria" w:eastAsia="Times New Roman" w:hAnsi="Cambria" w:cs="Times New Roman"/>
+          <w:rFonts w:ascii="Cambria" w:hAnsi="Cambria" w:eastAsia="Times New Roman" w:cs="Times New Roman"/>
           <w:b/>
           <w:bCs/>
           <w:color w:val="000000"/>
@@ -1663,7 +1663,7 @@
       </w:r>
       <w:r>
         <w:rPr>
-          <w:rFonts w:ascii="Cambria" w:eastAsia="Times New Roman" w:hAnsi="Cambria" w:cs="Times New Roman"/>
+          <w:rFonts w:ascii="Cambria" w:hAnsi="Cambria" w:eastAsia="Times New Roman" w:cs="Times New Roman"/>
           <w:color w:val="000000"/>
           <w:lang w:val="en-US" w:eastAsia="ru-RU"/>
         </w:rPr>
@@ -1671,7 +1671,7 @@
       </w:r>
       <w:r>
         <w:rPr>
-          <w:rFonts w:ascii="Cambria" w:eastAsia="Times New Roman" w:hAnsi="Cambria" w:cs="Times New Roman"/>
+          <w:rFonts w:ascii="Cambria" w:hAnsi="Cambria" w:eastAsia="Times New Roman" w:cs="Times New Roman"/>
           <w:b/>
           <w:bCs/>
           <w:color w:val="000000"/>
@@ -1681,7 +1681,7 @@
       </w:r>
       <w:r>
         <w:rPr>
-          <w:rFonts w:ascii="Cambria" w:eastAsia="Times New Roman" w:hAnsi="Cambria" w:cs="Times New Roman"/>
+          <w:rFonts w:ascii="Cambria" w:hAnsi="Cambria" w:eastAsia="Times New Roman" w:cs="Times New Roman"/>
           <w:color w:val="000000"/>
           <w:lang w:val="en-US" w:eastAsia="ru-RU"/>
         </w:rPr>
@@ -1689,7 +1689,7 @@
       </w:r>
       <w:r>
         <w:rPr>
-          <w:rFonts w:ascii="Cambria" w:eastAsia="Times New Roman" w:hAnsi="Cambria" w:cs="Times New Roman"/>
+          <w:rFonts w:ascii="Cambria" w:hAnsi="Cambria" w:eastAsia="Times New Roman" w:cs="Times New Roman"/>
           <w:b/>
           <w:bCs/>
           <w:color w:val="000000"/>
@@ -1699,7 +1699,7 @@
       </w:r>
       <w:r>
         <w:rPr>
-          <w:rFonts w:ascii="Cambria" w:eastAsia="Times New Roman" w:hAnsi="Cambria" w:cs="Times New Roman"/>
+          <w:rFonts w:ascii="Cambria" w:hAnsi="Cambria" w:eastAsia="Times New Roman" w:cs="Times New Roman"/>
           <w:color w:val="000000"/>
           <w:lang w:val="en-US" w:eastAsia="ru-RU"/>
         </w:rPr>
@@ -1707,7 +1707,7 @@
       </w:r>
       <w:r>
         <w:rPr>
-          <w:rFonts w:ascii="Cambria" w:eastAsia="Times New Roman" w:hAnsi="Cambria" w:cs="Times New Roman"/>
+          <w:rFonts w:ascii="Cambria" w:hAnsi="Cambria" w:eastAsia="Times New Roman" w:cs="Times New Roman"/>
           <w:b/>
           <w:bCs/>
           <w:color w:val="000000"/>
@@ -1717,7 +1717,7 @@
       </w:r>
       <w:r>
         <w:rPr>
-          <w:rFonts w:ascii="Cambria" w:eastAsia="Times New Roman" w:hAnsi="Cambria" w:cs="Times New Roman"/>
+          <w:rFonts w:ascii="Cambria" w:hAnsi="Cambria" w:eastAsia="Times New Roman" w:cs="Times New Roman"/>
           <w:color w:val="000000"/>
           <w:lang w:val="en-US" w:eastAsia="ru-RU"/>
         </w:rPr>
@@ -1725,7 +1725,7 @@
       </w:r>
       <w:r>
         <w:rPr>
-          <w:rFonts w:ascii="Cambria" w:eastAsia="Times New Roman" w:hAnsi="Cambria" w:cs="Times New Roman"/>
+          <w:rFonts w:ascii="Cambria" w:hAnsi="Cambria" w:eastAsia="Times New Roman" w:cs="Times New Roman"/>
           <w:b/>
           <w:bCs/>
           <w:color w:val="000000"/>
@@ -1735,7 +1735,7 @@
       </w:r>
       <w:r>
         <w:rPr>
-          <w:rFonts w:ascii="Cambria" w:eastAsia="Times New Roman" w:hAnsi="Cambria" w:cs="Times New Roman"/>
+          <w:rFonts w:ascii="Cambria" w:hAnsi="Cambria" w:eastAsia="Times New Roman" w:cs="Times New Roman"/>
           <w:color w:val="000000"/>
           <w:lang w:val="en-US" w:eastAsia="ru-RU"/>
         </w:rPr>
@@ -1743,7 +1743,7 @@
       </w:r>
       <w:r>
         <w:rPr>
-          <w:rFonts w:ascii="Cambria" w:eastAsia="Times New Roman" w:hAnsi="Cambria" w:cs="Times New Roman"/>
+          <w:rFonts w:ascii="Cambria" w:hAnsi="Cambria" w:eastAsia="Times New Roman" w:cs="Times New Roman"/>
           <w:b/>
           <w:bCs/>
           <w:color w:val="000000"/>
@@ -1753,7 +1753,7 @@
       </w:r>
       <w:r>
         <w:rPr>
-          <w:rFonts w:ascii="Cambria" w:eastAsia="Times New Roman" w:hAnsi="Cambria" w:cs="Times New Roman"/>
+          <w:rFonts w:ascii="Cambria" w:hAnsi="Cambria" w:eastAsia="Times New Roman" w:cs="Times New Roman"/>
           <w:color w:val="000000"/>
           <w:lang w:val="en-US" w:eastAsia="ru-RU"/>
         </w:rPr>
@@ -1761,7 +1761,7 @@
       </w:r>
       <w:r>
         <w:rPr>
-          <w:rFonts w:ascii="Cambria" w:eastAsia="Times New Roman" w:hAnsi="Cambria" w:cs="Times New Roman"/>
+          <w:rFonts w:ascii="Cambria" w:hAnsi="Cambria" w:eastAsia="Times New Roman" w:cs="Times New Roman"/>
           <w:b/>
           <w:bCs/>
           <w:color w:val="000000"/>
@@ -1771,7 +1771,7 @@
       </w:r>
       <w:r>
         <w:rPr>
-          <w:rFonts w:ascii="Cambria" w:eastAsia="Times New Roman" w:hAnsi="Cambria" w:cs="Times New Roman"/>
+          <w:rFonts w:ascii="Cambria" w:hAnsi="Cambria" w:eastAsia="Times New Roman" w:cs="Times New Roman"/>
           <w:color w:val="000000"/>
           <w:lang w:val="en-US" w:eastAsia="ru-RU"/>
         </w:rPr>
@@ -1779,7 +1779,7 @@
       </w:r>
       <w:r>
         <w:rPr>
-          <w:rFonts w:ascii="Cambria" w:eastAsia="Times New Roman" w:hAnsi="Cambria" w:cs="Times New Roman"/>
+          <w:rFonts w:ascii="Cambria" w:hAnsi="Cambria" w:eastAsia="Times New Roman" w:cs="Times New Roman"/>
           <w:b/>
           <w:bCs/>
           <w:color w:val="000000"/>
@@ -1789,7 +1789,7 @@
       </w:r>
       <w:r>
         <w:rPr>
-          <w:rFonts w:ascii="Cambria" w:eastAsia="Times New Roman" w:hAnsi="Cambria" w:cs="Times New Roman"/>
+          <w:rFonts w:ascii="Cambria" w:hAnsi="Cambria" w:eastAsia="Times New Roman" w:cs="Times New Roman"/>
           <w:color w:val="000000"/>
           <w:lang w:val="en-US" w:eastAsia="ru-RU"/>
         </w:rPr>
@@ -1797,7 +1797,7 @@
       </w:r>
       <w:r>
         <w:rPr>
-          <w:rFonts w:ascii="Cambria" w:eastAsia="Times New Roman" w:hAnsi="Cambria" w:cs="Times New Roman"/>
+          <w:rFonts w:ascii="Cambria" w:hAnsi="Cambria" w:eastAsia="Times New Roman" w:cs="Times New Roman"/>
           <w:b/>
           <w:bCs/>
           <w:color w:val="000000"/>
@@ -1807,7 +1807,7 @@
       </w:r>
       <w:r>
         <w:rPr>
-          <w:rFonts w:ascii="Cambria" w:eastAsia="Times New Roman" w:hAnsi="Cambria" w:cs="Times New Roman"/>
+          <w:rFonts w:ascii="Cambria" w:hAnsi="Cambria" w:eastAsia="Times New Roman" w:cs="Times New Roman"/>
           <w:color w:val="000000"/>
           <w:lang w:val="en-US" w:eastAsia="ru-RU"/>
         </w:rPr>
@@ -1815,7 +1815,7 @@
       </w:r>
       <w:r>
         <w:rPr>
-          <w:rFonts w:ascii="Cambria" w:eastAsia="Times New Roman" w:hAnsi="Cambria" w:cs="Times New Roman"/>
+          <w:rFonts w:ascii="Cambria" w:hAnsi="Cambria" w:eastAsia="Times New Roman" w:cs="Times New Roman"/>
           <w:b/>
           <w:bCs/>
           <w:color w:val="000000"/>
@@ -1825,7 +1825,7 @@
       </w:r>
       <w:r>
         <w:rPr>
-          <w:rFonts w:ascii="Cambria" w:eastAsia="Times New Roman" w:hAnsi="Cambria" w:cs="Times New Roman"/>
+          <w:rFonts w:ascii="Cambria" w:hAnsi="Cambria" w:eastAsia="Times New Roman" w:cs="Times New Roman"/>
           <w:color w:val="000000"/>
           <w:lang w:val="en-US" w:eastAsia="ru-RU"/>
         </w:rPr>
@@ -1833,7 +1833,7 @@
       </w:r>
       <w:r>
         <w:rPr>
-          <w:rFonts w:ascii="Cambria" w:eastAsia="Times New Roman" w:hAnsi="Cambria" w:cs="Times New Roman"/>
+          <w:rFonts w:ascii="Cambria" w:hAnsi="Cambria" w:eastAsia="Times New Roman" w:cs="Times New Roman"/>
           <w:color w:val="000000"/>
           <w:lang w:val="en-US" w:eastAsia="ru-RU"/>
         </w:rPr>
@@ -1841,7 +1841,7 @@
       </w:r>
       <w:r>
         <w:rPr>
-          <w:rFonts w:ascii="Cambria" w:eastAsia="Times New Roman" w:hAnsi="Cambria" w:cs="Times New Roman"/>
+          <w:rFonts w:ascii="Cambria" w:hAnsi="Cambria" w:eastAsia="Times New Roman" w:cs="Times New Roman"/>
           <w:b/>
           <w:bCs/>
           <w:color w:val="000000"/>
@@ -1851,7 +1851,7 @@
       </w:r>
       <w:r>
         <w:rPr>
-          <w:rFonts w:ascii="Cambria" w:eastAsia="Times New Roman" w:hAnsi="Cambria" w:cs="Times New Roman"/>
+          <w:rFonts w:ascii="Cambria" w:hAnsi="Cambria" w:eastAsia="Times New Roman" w:cs="Times New Roman"/>
           <w:b/>
           <w:bCs/>
           <w:color w:val="000000"/>
@@ -1861,7 +1861,7 @@
       </w:r>
       <w:r>
         <w:rPr>
-          <w:rFonts w:ascii="Cambria" w:eastAsia="Times New Roman" w:hAnsi="Cambria" w:cs="Times New Roman"/>
+          <w:rFonts w:ascii="Cambria" w:hAnsi="Cambria" w:eastAsia="Times New Roman" w:cs="Times New Roman"/>
           <w:color w:val="000000"/>
           <w:lang w:val="en-US" w:eastAsia="ru-RU"/>
         </w:rPr>
@@ -1869,7 +1869,7 @@
       </w:r>
       <w:r>
         <w:rPr>
-          <w:rFonts w:ascii="Cambria" w:eastAsia="Times New Roman" w:hAnsi="Cambria" w:cs="Times New Roman"/>
+          <w:rFonts w:ascii="Cambria" w:hAnsi="Cambria" w:eastAsia="Times New Roman" w:cs="Times New Roman"/>
           <w:color w:val="000000"/>
           <w:lang w:val="en-US" w:eastAsia="ru-RU"/>
         </w:rPr>
@@ -1877,7 +1877,7 @@
       </w:r>
       <w:r>
         <w:rPr>
-          <w:rFonts w:ascii="Cambria" w:eastAsia="Times New Roman" w:hAnsi="Cambria" w:cs="Times New Roman"/>
+          <w:rFonts w:ascii="Cambria" w:hAnsi="Cambria" w:eastAsia="Times New Roman" w:cs="Times New Roman"/>
           <w:b/>
           <w:bCs/>
           <w:color w:val="000000"/>
@@ -1887,7 +1887,7 @@
       </w:r>
       <w:r>
         <w:rPr>
-          <w:rFonts w:ascii="Cambria" w:eastAsia="Times New Roman" w:hAnsi="Cambria" w:cs="Times New Roman"/>
+          <w:rFonts w:ascii="Cambria" w:hAnsi="Cambria" w:eastAsia="Times New Roman" w:cs="Times New Roman"/>
           <w:color w:val="000000"/>
           <w:lang w:val="en-US" w:eastAsia="ru-RU"/>
         </w:rPr>
@@ -1895,7 +1895,7 @@
       </w:r>
       <w:r>
         <w:rPr>
-          <w:rFonts w:ascii="Cambria" w:eastAsia="Times New Roman" w:hAnsi="Cambria" w:cs="Times New Roman"/>
+          <w:rFonts w:ascii="Cambria" w:hAnsi="Cambria" w:eastAsia="Times New Roman" w:cs="Times New Roman"/>
           <w:color w:val="000000"/>
           <w:lang w:val="en-US" w:eastAsia="ru-RU"/>
         </w:rPr>
@@ -1903,7 +1903,7 @@
       </w:r>
       <w:r>
         <w:rPr>
-          <w:rFonts w:ascii="Cambria" w:eastAsia="Times New Roman" w:hAnsi="Cambria" w:cs="Times New Roman"/>
+          <w:rFonts w:ascii="Cambria" w:hAnsi="Cambria" w:eastAsia="Times New Roman" w:cs="Times New Roman"/>
           <w:color w:val="000000"/>
           <w:lang w:val="en-US" w:eastAsia="ru-RU"/>
         </w:rPr>
@@ -1911,7 +1911,7 @@
       </w:r>
       <w:r>
         <w:rPr>
-          <w:rFonts w:ascii="Cambria" w:eastAsia="Times New Roman" w:hAnsi="Cambria" w:cs="Times New Roman"/>
+          <w:rFonts w:ascii="Cambria" w:hAnsi="Cambria" w:eastAsia="Times New Roman" w:cs="Times New Roman"/>
           <w:b/>
           <w:bCs/>
           <w:color w:val="000000"/>
@@ -1921,7 +1921,7 @@
       </w:r>
       <w:r>
         <w:rPr>
-          <w:rFonts w:ascii="Cambria" w:eastAsia="Times New Roman" w:hAnsi="Cambria" w:cs="Times New Roman"/>
+          <w:rFonts w:ascii="Cambria" w:hAnsi="Cambria" w:eastAsia="Times New Roman" w:cs="Times New Roman"/>
           <w:color w:val="000000"/>
           <w:lang w:val="en-US" w:eastAsia="ru-RU"/>
         </w:rPr>
@@ -1932,7 +1932,7 @@
       <w:pPr>
         <w:textAlignment w:val="baseline"/>
         <w:rPr>
-          <w:rFonts w:ascii="Cambria" w:eastAsia="Times New Roman" w:hAnsi="Cambria" w:cs="Times New Roman"/>
+          <w:rFonts w:ascii="Cambria" w:hAnsi="Cambria" w:eastAsia="Times New Roman" w:cs="Times New Roman"/>
           <w:b/>
           <w:bCs/>
           <w:color w:val="000000"/>
@@ -1944,14 +1944,14 @@
       <w:pPr>
         <w:textAlignment w:val="baseline"/>
         <w:rPr>
-          <w:rFonts w:ascii="Cambria" w:eastAsia="Times New Roman" w:hAnsi="Cambria" w:cs="Times New Roman"/>
-          <w:color w:val="000000"/>
-          <w:lang w:eastAsia="ru-RU"/>
-        </w:rPr>
-      </w:pPr>
-      <w:r>
-        <w:rPr>
-          <w:rFonts w:ascii="Calibri" w:eastAsia="Times New Roman" w:hAnsi="Calibri" w:cs="Calibri"/>
+          <w:rFonts w:ascii="Cambria" w:hAnsi="Cambria" w:eastAsia="Times New Roman" w:cs="Times New Roman"/>
+          <w:color w:val="000000"/>
+          <w:lang w:eastAsia="ru-RU"/>
+        </w:rPr>
+      </w:pPr>
+      <w:r>
+        <w:rPr>
+          <w:rFonts w:ascii="Calibri" w:hAnsi="Calibri" w:eastAsia="Times New Roman" w:cs="Calibri"/>
           <w:color w:val="000000"/>
           <w:lang w:eastAsia="ru-RU"/>
         </w:rPr>
@@ -1959,7 +1959,7 @@
       </w:r>
       <w:r>
         <w:rPr>
-          <w:rFonts w:ascii="Cambria" w:eastAsia="Times New Roman" w:hAnsi="Cambria" w:cs="Times New Roman"/>
+          <w:rFonts w:ascii="Cambria" w:hAnsi="Cambria" w:eastAsia="Times New Roman" w:cs="Times New Roman"/>
           <w:color w:val="000000"/>
           <w:lang w:eastAsia="ru-RU"/>
         </w:rPr>
@@ -1975,14 +1975,14 @@
         </w:numPr>
         <w:textAlignment w:val="baseline"/>
         <w:rPr>
-          <w:rFonts w:ascii="Cambria" w:eastAsia="Times New Roman" w:hAnsi="Cambria" w:cs="Times New Roman"/>
-          <w:color w:val="000000"/>
-          <w:lang w:val="en-US" w:eastAsia="ru-RU"/>
-        </w:rPr>
-      </w:pPr>
-      <w:r>
-        <w:rPr>
-          <w:rFonts w:ascii="Calibri" w:eastAsia="Times New Roman" w:hAnsi="Calibri" w:cs="Calibri"/>
+          <w:rFonts w:ascii="Cambria" w:hAnsi="Cambria" w:eastAsia="Times New Roman" w:cs="Times New Roman"/>
+          <w:color w:val="000000"/>
+          <w:lang w:val="en-US" w:eastAsia="ru-RU"/>
+        </w:rPr>
+      </w:pPr>
+      <w:r>
+        <w:rPr>
+          <w:rFonts w:ascii="Calibri" w:hAnsi="Calibri" w:eastAsia="Times New Roman" w:cs="Calibri"/>
           <w:color w:val="000000"/>
           <w:lang w:eastAsia="ru-RU"/>
         </w:rPr>
@@ -1990,7 +1990,7 @@
       </w:r>
       <w:r>
         <w:rPr>
-          <w:rFonts w:ascii="Calibri" w:eastAsia="Times New Roman" w:hAnsi="Calibri" w:cs="Calibri"/>
+          <w:rFonts w:ascii="Calibri" w:hAnsi="Calibri" w:eastAsia="Times New Roman" w:cs="Calibri"/>
           <w:color w:val="000000"/>
           <w:lang w:val="en-US" w:eastAsia="ru-RU"/>
         </w:rPr>
@@ -1998,7 +1998,7 @@
       </w:r>
       <w:r>
         <w:rPr>
-          <w:rFonts w:ascii="Calibri" w:eastAsia="Times New Roman" w:hAnsi="Calibri" w:cs="Calibri"/>
+          <w:rFonts w:ascii="Calibri" w:hAnsi="Calibri" w:eastAsia="Times New Roman" w:cs="Calibri"/>
           <w:color w:val="000000"/>
           <w:lang w:eastAsia="ru-RU"/>
         </w:rPr>
@@ -2006,7 +2006,7 @@
       </w:r>
       <w:r>
         <w:rPr>
-          <w:rFonts w:ascii="Calibri" w:eastAsia="Times New Roman" w:hAnsi="Calibri" w:cs="Calibri"/>
+          <w:rFonts w:ascii="Calibri" w:hAnsi="Calibri" w:eastAsia="Times New Roman" w:cs="Calibri"/>
           <w:color w:val="000000"/>
           <w:lang w:val="en-US" w:eastAsia="ru-RU"/>
         </w:rPr>
@@ -2014,7 +2014,7 @@
       </w:r>
       <w:r>
         <w:rPr>
-          <w:rFonts w:ascii="Calibri" w:eastAsia="Times New Roman" w:hAnsi="Calibri" w:cs="Calibri"/>
+          <w:rFonts w:ascii="Calibri" w:hAnsi="Calibri" w:eastAsia="Times New Roman" w:cs="Calibri"/>
           <w:color w:val="000000"/>
           <w:lang w:eastAsia="ru-RU"/>
         </w:rPr>
@@ -2022,7 +2022,7 @@
       </w:r>
       <w:r>
         <w:rPr>
-          <w:rFonts w:ascii="Calibri" w:eastAsia="Times New Roman" w:hAnsi="Calibri" w:cs="Calibri"/>
+          <w:rFonts w:ascii="Calibri" w:hAnsi="Calibri" w:eastAsia="Times New Roman" w:cs="Calibri"/>
           <w:color w:val="000000"/>
           <w:lang w:val="en-US" w:eastAsia="ru-RU"/>
         </w:rPr>
@@ -2030,7 +2030,7 @@
       </w:r>
       <w:r>
         <w:rPr>
-          <w:rFonts w:ascii="Cambria" w:eastAsia="Times New Roman" w:hAnsi="Cambria" w:cs="Times New Roman"/>
+          <w:rFonts w:ascii="Cambria" w:hAnsi="Cambria" w:eastAsia="Times New Roman" w:cs="Times New Roman"/>
           <w:color w:val="000000"/>
           <w:lang w:val="en-US" w:eastAsia="ru-RU"/>
         </w:rPr>
@@ -2038,7 +2038,7 @@
       </w:r>
       <w:r>
         <w:rPr>
-          <w:rFonts w:ascii="Cambria" w:eastAsia="Times New Roman" w:hAnsi="Cambria" w:cs="Times New Roman"/>
+          <w:rFonts w:ascii="Cambria" w:hAnsi="Cambria" w:eastAsia="Times New Roman" w:cs="Times New Roman"/>
           <w:b/>
           <w:bCs/>
           <w:color w:val="000000"/>
@@ -2048,7 +2048,7 @@
       </w:r>
       <w:r>
         <w:rPr>
-          <w:rFonts w:ascii="Cambria" w:eastAsia="Times New Roman" w:hAnsi="Cambria" w:cs="Times New Roman"/>
+          <w:rFonts w:ascii="Cambria" w:hAnsi="Cambria" w:eastAsia="Times New Roman" w:cs="Times New Roman"/>
           <w:color w:val="000000"/>
           <w:lang w:val="en-US" w:eastAsia="ru-RU"/>
         </w:rPr>
@@ -2056,7 +2056,7 @@
       </w:r>
       <w:r>
         <w:rPr>
-          <w:rFonts w:ascii="Cambria" w:eastAsia="Times New Roman" w:hAnsi="Cambria" w:cs="Times New Roman"/>
+          <w:rFonts w:ascii="Cambria" w:hAnsi="Cambria" w:eastAsia="Times New Roman" w:cs="Times New Roman"/>
           <w:b/>
           <w:bCs/>
           <w:color w:val="000000"/>
@@ -2066,7 +2066,7 @@
       </w:r>
       <w:r>
         <w:rPr>
-          <w:rFonts w:ascii="Cambria" w:eastAsia="Times New Roman" w:hAnsi="Cambria" w:cs="Times New Roman"/>
+          <w:rFonts w:ascii="Cambria" w:hAnsi="Cambria" w:eastAsia="Times New Roman" w:cs="Times New Roman"/>
           <w:color w:val="000000"/>
           <w:lang w:val="en-US" w:eastAsia="ru-RU"/>
         </w:rPr>
@@ -2074,7 +2074,7 @@
       </w:r>
       <w:r>
         <w:rPr>
-          <w:rFonts w:ascii="Cambria" w:eastAsia="Times New Roman" w:hAnsi="Cambria" w:cs="Times New Roman"/>
+          <w:rFonts w:ascii="Cambria" w:hAnsi="Cambria" w:eastAsia="Times New Roman" w:cs="Times New Roman"/>
           <w:b/>
           <w:bCs/>
           <w:color w:val="000000"/>
@@ -2084,7 +2084,7 @@
       </w:r>
       <w:r>
         <w:rPr>
-          <w:rFonts w:ascii="Cambria" w:eastAsia="Times New Roman" w:hAnsi="Cambria" w:cs="Times New Roman"/>
+          <w:rFonts w:ascii="Cambria" w:hAnsi="Cambria" w:eastAsia="Times New Roman" w:cs="Times New Roman"/>
           <w:color w:val="000000"/>
           <w:lang w:val="en-US" w:eastAsia="ru-RU"/>
         </w:rPr>
@@ -2092,7 +2092,7 @@
       </w:r>
       <w:r>
         <w:rPr>
-          <w:rFonts w:ascii="Cambria" w:eastAsia="Times New Roman" w:hAnsi="Cambria" w:cs="Times New Roman"/>
+          <w:rFonts w:ascii="Cambria" w:hAnsi="Cambria" w:eastAsia="Times New Roman" w:cs="Times New Roman"/>
           <w:b/>
           <w:bCs/>
           <w:color w:val="000000"/>
@@ -2102,7 +2102,7 @@
       </w:r>
       <w:r>
         <w:rPr>
-          <w:rFonts w:ascii="Cambria" w:eastAsia="Times New Roman" w:hAnsi="Cambria" w:cs="Times New Roman"/>
+          <w:rFonts w:ascii="Cambria" w:hAnsi="Cambria" w:eastAsia="Times New Roman" w:cs="Times New Roman"/>
           <w:color w:val="000000"/>
           <w:lang w:val="en-US" w:eastAsia="ru-RU"/>
         </w:rPr>
@@ -2110,7 +2110,7 @@
       </w:r>
       <w:r>
         <w:rPr>
-          <w:rFonts w:ascii="Calibri" w:eastAsia="Times New Roman" w:hAnsi="Calibri" w:cs="Calibri"/>
+          <w:rFonts w:ascii="Calibri" w:hAnsi="Calibri" w:eastAsia="Times New Roman" w:cs="Calibri"/>
           <w:color w:val="000000"/>
           <w:lang w:val="en-US" w:eastAsia="ru-RU"/>
         </w:rPr>
@@ -2126,14 +2126,14 @@
         </w:numPr>
         <w:textAlignment w:val="baseline"/>
         <w:rPr>
-          <w:rFonts w:ascii="Calibri" w:eastAsia="Times New Roman" w:hAnsi="Calibri" w:cs="Calibri"/>
-          <w:color w:val="000000"/>
-          <w:lang w:eastAsia="ru-RU"/>
-        </w:rPr>
-      </w:pPr>
-      <w:r>
-        <w:rPr>
-          <w:rFonts w:ascii="Calibri" w:eastAsia="Times New Roman" w:hAnsi="Calibri" w:cs="Calibri"/>
+          <w:rFonts w:ascii="Calibri" w:hAnsi="Calibri" w:eastAsia="Times New Roman" w:cs="Calibri"/>
+          <w:color w:val="000000"/>
+          <w:lang w:eastAsia="ru-RU"/>
+        </w:rPr>
+      </w:pPr>
+      <w:r>
+        <w:rPr>
+          <w:rFonts w:ascii="Calibri" w:hAnsi="Calibri" w:eastAsia="Times New Roman" w:cs="Calibri"/>
           <w:color w:val="000000"/>
           <w:lang w:eastAsia="ru-RU"/>
         </w:rPr>
@@ -2141,7 +2141,7 @@
       </w:r>
       <w:r>
         <w:rPr>
-          <w:rFonts w:ascii="Cambria" w:eastAsia="Times New Roman" w:hAnsi="Cambria" w:cs="Calibri"/>
+          <w:rFonts w:ascii="Cambria" w:hAnsi="Cambria" w:eastAsia="Times New Roman" w:cs="Calibri"/>
           <w:b/>
           <w:bCs/>
           <w:color w:val="000000"/>
@@ -2151,7 +2151,7 @@
       </w:r>
       <w:r>
         <w:rPr>
-          <w:rFonts w:ascii="Cambria" w:eastAsia="Times New Roman" w:hAnsi="Cambria" w:cs="Calibri"/>
+          <w:rFonts w:ascii="Cambria" w:hAnsi="Cambria" w:eastAsia="Times New Roman" w:cs="Calibri"/>
           <w:color w:val="000000"/>
           <w:lang w:eastAsia="ru-RU"/>
         </w:rPr>
@@ -2159,7 +2159,7 @@
       </w:r>
       <w:r>
         <w:rPr>
-          <w:rFonts w:ascii="Cambria" w:eastAsia="Times New Roman" w:hAnsi="Cambria" w:cs="Calibri"/>
+          <w:rFonts w:ascii="Cambria" w:hAnsi="Cambria" w:eastAsia="Times New Roman" w:cs="Calibri"/>
           <w:b/>
           <w:bCs/>
           <w:color w:val="000000"/>
@@ -2169,7 +2169,7 @@
       </w:r>
       <w:r>
         <w:rPr>
-          <w:rFonts w:ascii="Cambria" w:eastAsia="Times New Roman" w:hAnsi="Cambria" w:cs="Calibri"/>
+          <w:rFonts w:ascii="Cambria" w:hAnsi="Cambria" w:eastAsia="Times New Roman" w:cs="Calibri"/>
           <w:color w:val="000000"/>
           <w:lang w:eastAsia="ru-RU"/>
         </w:rPr>
@@ -2177,7 +2177,7 @@
       </w:r>
       <w:r>
         <w:rPr>
-          <w:rFonts w:ascii="Cambria" w:eastAsia="Times New Roman" w:hAnsi="Cambria" w:cs="Calibri"/>
+          <w:rFonts w:ascii="Cambria" w:hAnsi="Cambria" w:eastAsia="Times New Roman" w:cs="Calibri"/>
           <w:b/>
           <w:bCs/>
           <w:color w:val="000000"/>
@@ -2187,7 +2187,7 @@
       </w:r>
       <w:r>
         <w:rPr>
-          <w:rFonts w:ascii="Cambria" w:eastAsia="Times New Roman" w:hAnsi="Cambria" w:cs="Calibri"/>
+          <w:rFonts w:ascii="Cambria" w:hAnsi="Cambria" w:eastAsia="Times New Roman" w:cs="Calibri"/>
           <w:color w:val="000000"/>
           <w:lang w:eastAsia="ru-RU"/>
         </w:rPr>
@@ -2195,7 +2195,7 @@
       </w:r>
       <w:r>
         <w:rPr>
-          <w:rFonts w:ascii="Cambria" w:eastAsia="Times New Roman" w:hAnsi="Cambria" w:cs="Calibri"/>
+          <w:rFonts w:ascii="Cambria" w:hAnsi="Cambria" w:eastAsia="Times New Roman" w:cs="Calibri"/>
           <w:b/>
           <w:bCs/>
           <w:color w:val="000000"/>
@@ -2205,7 +2205,7 @@
       </w:r>
       <w:r>
         <w:rPr>
-          <w:rFonts w:ascii="Cambria" w:eastAsia="Times New Roman" w:hAnsi="Cambria" w:cs="Calibri"/>
+          <w:rFonts w:ascii="Cambria" w:hAnsi="Cambria" w:eastAsia="Times New Roman" w:cs="Calibri"/>
           <w:color w:val="000000"/>
           <w:lang w:eastAsia="ru-RU"/>
         </w:rPr>
@@ -2213,7 +2213,7 @@
       </w:r>
       <w:r>
         <w:rPr>
-          <w:rFonts w:ascii="Cambria" w:eastAsia="Times New Roman" w:hAnsi="Cambria" w:cs="Calibri"/>
+          <w:rFonts w:ascii="Cambria" w:hAnsi="Cambria" w:eastAsia="Times New Roman" w:cs="Calibri"/>
           <w:b/>
           <w:bCs/>
           <w:color w:val="000000"/>
@@ -2223,7 +2223,7 @@
       </w:r>
       <w:r>
         <w:rPr>
-          <w:rFonts w:ascii="Cambria" w:eastAsia="Times New Roman" w:hAnsi="Cambria" w:cs="Calibri"/>
+          <w:rFonts w:ascii="Cambria" w:hAnsi="Cambria" w:eastAsia="Times New Roman" w:cs="Calibri"/>
           <w:color w:val="000000"/>
           <w:lang w:eastAsia="ru-RU"/>
         </w:rPr>
@@ -2231,7 +2231,7 @@
       </w:r>
       <w:r>
         <w:rPr>
-          <w:rFonts w:ascii="Cambria" w:eastAsia="Times New Roman" w:hAnsi="Cambria" w:cs="Calibri"/>
+          <w:rFonts w:ascii="Cambria" w:hAnsi="Cambria" w:eastAsia="Times New Roman" w:cs="Calibri"/>
           <w:b/>
           <w:bCs/>
           <w:color w:val="000000"/>
@@ -2241,7 +2241,7 @@
       </w:r>
       <w:r>
         <w:rPr>
-          <w:rFonts w:ascii="Cambria" w:eastAsia="Times New Roman" w:hAnsi="Cambria" w:cs="Calibri"/>
+          <w:rFonts w:ascii="Cambria" w:hAnsi="Cambria" w:eastAsia="Times New Roman" w:cs="Calibri"/>
           <w:color w:val="000000"/>
           <w:lang w:eastAsia="ru-RU"/>
         </w:rPr>
@@ -2249,7 +2249,7 @@
       </w:r>
       <w:r>
         <w:rPr>
-          <w:rFonts w:ascii="Cambria" w:eastAsia="Times New Roman" w:hAnsi="Cambria" w:cs="Calibri"/>
+          <w:rFonts w:ascii="Cambria" w:hAnsi="Cambria" w:eastAsia="Times New Roman" w:cs="Calibri"/>
           <w:b/>
           <w:bCs/>
           <w:color w:val="000000"/>
@@ -2259,7 +2259,7 @@
       </w:r>
       <w:r>
         <w:rPr>
-          <w:rFonts w:ascii="Cambria" w:eastAsia="Times New Roman" w:hAnsi="Cambria" w:cs="Calibri"/>
+          <w:rFonts w:ascii="Cambria" w:hAnsi="Cambria" w:eastAsia="Times New Roman" w:cs="Calibri"/>
           <w:color w:val="000000"/>
           <w:lang w:eastAsia="ru-RU"/>
         </w:rPr>
@@ -2267,7 +2267,7 @@
       </w:r>
       <w:r>
         <w:rPr>
-          <w:rFonts w:ascii="Cambria" w:eastAsia="Times New Roman" w:hAnsi="Cambria" w:cs="Calibri"/>
+          <w:rFonts w:ascii="Cambria" w:hAnsi="Cambria" w:eastAsia="Times New Roman" w:cs="Calibri"/>
           <w:b/>
           <w:bCs/>
           <w:color w:val="000000"/>
@@ -2277,7 +2277,7 @@
       </w:r>
       <w:r>
         <w:rPr>
-          <w:rFonts w:ascii="Cambria" w:eastAsia="Times New Roman" w:hAnsi="Cambria" w:cs="Calibri"/>
+          <w:rFonts w:ascii="Cambria" w:hAnsi="Cambria" w:eastAsia="Times New Roman" w:cs="Calibri"/>
           <w:color w:val="000000"/>
           <w:lang w:eastAsia="ru-RU"/>
         </w:rPr>
@@ -2285,7 +2285,7 @@
       </w:r>
       <w:r>
         <w:rPr>
-          <w:rFonts w:ascii="Cambria" w:eastAsia="Times New Roman" w:hAnsi="Cambria" w:cs="Calibri"/>
+          <w:rFonts w:ascii="Cambria" w:hAnsi="Cambria" w:eastAsia="Times New Roman" w:cs="Calibri"/>
           <w:b/>
           <w:bCs/>
           <w:color w:val="000000"/>
@@ -2295,7 +2295,7 @@
       </w:r>
       <w:r>
         <w:rPr>
-          <w:rFonts w:ascii="Cambria" w:eastAsia="Times New Roman" w:hAnsi="Cambria" w:cs="Calibri"/>
+          <w:rFonts w:ascii="Cambria" w:hAnsi="Cambria" w:eastAsia="Times New Roman" w:cs="Calibri"/>
           <w:color w:val="000000"/>
           <w:lang w:eastAsia="ru-RU"/>
         </w:rPr>
@@ -2303,7 +2303,7 @@
       </w:r>
       <w:r>
         <w:rPr>
-          <w:rFonts w:ascii="Cambria" w:eastAsia="Times New Roman" w:hAnsi="Cambria" w:cs="Calibri"/>
+          <w:rFonts w:ascii="Cambria" w:hAnsi="Cambria" w:eastAsia="Times New Roman" w:cs="Calibri"/>
           <w:b/>
           <w:bCs/>
           <w:color w:val="000000"/>
@@ -2313,7 +2313,7 @@
       </w:r>
       <w:r>
         <w:rPr>
-          <w:rFonts w:ascii="Cambria" w:eastAsia="Times New Roman" w:hAnsi="Cambria" w:cs="Calibri"/>
+          <w:rFonts w:ascii="Cambria" w:hAnsi="Cambria" w:eastAsia="Times New Roman" w:cs="Calibri"/>
           <w:color w:val="000000"/>
           <w:lang w:eastAsia="ru-RU"/>
         </w:rPr>
@@ -2321,7 +2321,7 @@
       </w:r>
       <w:r>
         <w:rPr>
-          <w:rFonts w:ascii="Cambria" w:eastAsia="Times New Roman" w:hAnsi="Cambria" w:cs="Calibri"/>
+          <w:rFonts w:ascii="Cambria" w:hAnsi="Cambria" w:eastAsia="Times New Roman" w:cs="Calibri"/>
           <w:b/>
           <w:bCs/>
           <w:color w:val="000000"/>
@@ -2331,7 +2331,7 @@
       </w:r>
       <w:r>
         <w:rPr>
-          <w:rFonts w:ascii="Cambria" w:eastAsia="Times New Roman" w:hAnsi="Cambria" w:cs="Calibri"/>
+          <w:rFonts w:ascii="Cambria" w:hAnsi="Cambria" w:eastAsia="Times New Roman" w:cs="Calibri"/>
           <w:color w:val="000000"/>
           <w:lang w:eastAsia="ru-RU"/>
         </w:rPr>
@@ -2339,7 +2339,7 @@
       </w:r>
       <w:r>
         <w:rPr>
-          <w:rFonts w:ascii="Cambria" w:eastAsia="Times New Roman" w:hAnsi="Cambria" w:cs="Calibri"/>
+          <w:rFonts w:ascii="Cambria" w:hAnsi="Cambria" w:eastAsia="Times New Roman" w:cs="Calibri"/>
           <w:b/>
           <w:bCs/>
           <w:color w:val="000000"/>
@@ -2349,7 +2349,7 @@
       </w:r>
       <w:r>
         <w:rPr>
-          <w:rFonts w:ascii="Cambria" w:eastAsia="Times New Roman" w:hAnsi="Cambria" w:cs="Calibri"/>
+          <w:rFonts w:ascii="Cambria" w:hAnsi="Cambria" w:eastAsia="Times New Roman" w:cs="Calibri"/>
           <w:color w:val="000000"/>
           <w:lang w:eastAsia="ru-RU"/>
         </w:rPr>
@@ -2357,7 +2357,7 @@
       </w:r>
       <w:r>
         <w:rPr>
-          <w:rFonts w:ascii="Cambria" w:eastAsia="Times New Roman" w:hAnsi="Cambria" w:cs="Calibri"/>
+          <w:rFonts w:ascii="Cambria" w:hAnsi="Cambria" w:eastAsia="Times New Roman" w:cs="Calibri"/>
           <w:b/>
           <w:bCs/>
           <w:color w:val="000000"/>
@@ -2367,7 +2367,7 @@
       </w:r>
       <w:r>
         <w:rPr>
-          <w:rFonts w:ascii="Calibri" w:eastAsia="Times New Roman" w:hAnsi="Calibri" w:cs="Calibri"/>
+          <w:rFonts w:ascii="Calibri" w:hAnsi="Calibri" w:eastAsia="Times New Roman" w:cs="Calibri"/>
           <w:color w:val="000000"/>
           <w:lang w:eastAsia="ru-RU"/>
         </w:rPr>
@@ -2375,7 +2375,7 @@
       </w:r>
       <w:r>
         <w:rPr>
-          <w:rFonts w:ascii="Calibri" w:eastAsia="Times New Roman" w:hAnsi="Calibri" w:cs="Calibri"/>
+          <w:rFonts w:ascii="Calibri" w:hAnsi="Calibri" w:eastAsia="Times New Roman" w:cs="Calibri"/>
           <w:color w:val="000000"/>
           <w:lang w:eastAsia="ru-RU"/>
         </w:rPr>
@@ -2391,14 +2391,14 @@
         </w:numPr>
         <w:textAlignment w:val="baseline"/>
         <w:rPr>
-          <w:rFonts w:ascii="Calibri" w:eastAsia="Times New Roman" w:hAnsi="Calibri" w:cs="Calibri"/>
-          <w:color w:val="000000"/>
-          <w:lang w:eastAsia="ru-RU"/>
-        </w:rPr>
-      </w:pPr>
-      <w:r>
-        <w:rPr>
-          <w:rFonts w:ascii="Calibri" w:eastAsia="Times New Roman" w:hAnsi="Calibri" w:cs="Calibri"/>
+          <w:rFonts w:ascii="Calibri" w:hAnsi="Calibri" w:eastAsia="Times New Roman" w:cs="Calibri"/>
+          <w:color w:val="000000"/>
+          <w:lang w:eastAsia="ru-RU"/>
+        </w:rPr>
+      </w:pPr>
+      <w:r>
+        <w:rPr>
+          <w:rFonts w:ascii="Calibri" w:hAnsi="Calibri" w:eastAsia="Times New Roman" w:cs="Calibri"/>
           <w:color w:val="000000"/>
           <w:lang w:eastAsia="ru-RU"/>
         </w:rPr>
@@ -2406,7 +2406,7 @@
       </w:r>
       <w:r>
         <w:rPr>
-          <w:rFonts w:ascii="Cambria" w:eastAsia="Times New Roman" w:hAnsi="Cambria" w:cs="Calibri"/>
+          <w:rFonts w:ascii="Cambria" w:hAnsi="Cambria" w:eastAsia="Times New Roman" w:cs="Calibri"/>
           <w:color w:val="000000"/>
           <w:lang w:eastAsia="ru-RU"/>
         </w:rPr>
@@ -2414,7 +2414,7 @@
       </w:r>
       <w:r>
         <w:rPr>
-          <w:rFonts w:ascii="Cambria" w:eastAsia="Times New Roman" w:hAnsi="Cambria" w:cs="Calibri"/>
+          <w:rFonts w:ascii="Cambria" w:hAnsi="Cambria" w:eastAsia="Times New Roman" w:cs="Calibri"/>
           <w:b/>
           <w:bCs/>
           <w:color w:val="000000"/>
@@ -2424,7 +2424,7 @@
       </w:r>
       <w:r>
         <w:rPr>
-          <w:rFonts w:ascii="Cambria" w:eastAsia="Times New Roman" w:hAnsi="Cambria" w:cs="Calibri"/>
+          <w:rFonts w:ascii="Cambria" w:hAnsi="Cambria" w:eastAsia="Times New Roman" w:cs="Calibri"/>
           <w:color w:val="000000"/>
           <w:lang w:eastAsia="ru-RU"/>
         </w:rPr>
@@ -2432,7 +2432,7 @@
       </w:r>
       <w:r>
         <w:rPr>
-          <w:rFonts w:ascii="Cambria" w:eastAsia="Times New Roman" w:hAnsi="Cambria" w:cs="Calibri"/>
+          <w:rFonts w:ascii="Cambria" w:hAnsi="Cambria" w:eastAsia="Times New Roman" w:cs="Calibri"/>
           <w:b/>
           <w:bCs/>
           <w:color w:val="000000"/>
@@ -2442,7 +2442,7 @@
       </w:r>
       <w:r>
         <w:rPr>
-          <w:rFonts w:ascii="Cambria" w:eastAsia="Times New Roman" w:hAnsi="Cambria" w:cs="Calibri"/>
+          <w:rFonts w:ascii="Cambria" w:hAnsi="Cambria" w:eastAsia="Times New Roman" w:cs="Calibri"/>
           <w:color w:val="000000"/>
           <w:lang w:eastAsia="ru-RU"/>
         </w:rPr>
@@ -2450,7 +2450,7 @@
       </w:r>
       <w:r>
         <w:rPr>
-          <w:rFonts w:ascii="Cambria" w:eastAsia="Times New Roman" w:hAnsi="Cambria" w:cs="Calibri"/>
+          <w:rFonts w:ascii="Cambria" w:hAnsi="Cambria" w:eastAsia="Times New Roman" w:cs="Calibri"/>
           <w:b/>
           <w:bCs/>
           <w:color w:val="000000"/>
@@ -2460,7 +2460,7 @@
       </w:r>
       <w:r>
         <w:rPr>
-          <w:rFonts w:ascii="Cambria" w:eastAsia="Times New Roman" w:hAnsi="Cambria" w:cs="Calibri"/>
+          <w:rFonts w:ascii="Cambria" w:hAnsi="Cambria" w:eastAsia="Times New Roman" w:cs="Calibri"/>
           <w:color w:val="000000"/>
           <w:lang w:eastAsia="ru-RU"/>
         </w:rPr>
@@ -2468,7 +2468,7 @@
       </w:r>
       <w:r>
         <w:rPr>
-          <w:rFonts w:ascii="Cambria" w:eastAsia="Times New Roman" w:hAnsi="Cambria" w:cs="Calibri"/>
+          <w:rFonts w:ascii="Cambria" w:hAnsi="Cambria" w:eastAsia="Times New Roman" w:cs="Calibri"/>
           <w:b/>
           <w:bCs/>
           <w:color w:val="000000"/>
@@ -2478,7 +2478,7 @@
       </w:r>
       <w:r>
         <w:rPr>
-          <w:rFonts w:ascii="Cambria" w:eastAsia="Times New Roman" w:hAnsi="Cambria" w:cs="Calibri"/>
+          <w:rFonts w:ascii="Cambria" w:hAnsi="Cambria" w:eastAsia="Times New Roman" w:cs="Calibri"/>
           <w:color w:val="000000"/>
           <w:lang w:eastAsia="ru-RU"/>
         </w:rPr>
@@ -2486,7 +2486,7 @@
       </w:r>
       <w:r>
         <w:rPr>
-          <w:rFonts w:ascii="Cambria" w:eastAsia="Times New Roman" w:hAnsi="Cambria" w:cs="Calibri"/>
+          <w:rFonts w:ascii="Cambria" w:hAnsi="Cambria" w:eastAsia="Times New Roman" w:cs="Calibri"/>
           <w:b/>
           <w:bCs/>
           <w:color w:val="000000"/>
@@ -2496,7 +2496,7 @@
       </w:r>
       <w:r>
         <w:rPr>
-          <w:rFonts w:ascii="Cambria" w:eastAsia="Times New Roman" w:hAnsi="Cambria" w:cs="Calibri"/>
+          <w:rFonts w:ascii="Cambria" w:hAnsi="Cambria" w:eastAsia="Times New Roman" w:cs="Calibri"/>
           <w:color w:val="000000"/>
           <w:lang w:eastAsia="ru-RU"/>
         </w:rPr>
@@ -2504,7 +2504,7 @@
       </w:r>
       <w:r>
         <w:rPr>
-          <w:rFonts w:ascii="Calibri" w:eastAsia="Times New Roman" w:hAnsi="Calibri" w:cs="Calibri"/>
+          <w:rFonts w:ascii="Calibri" w:hAnsi="Calibri" w:eastAsia="Times New Roman" w:cs="Calibri"/>
           <w:color w:val="000000"/>
           <w:lang w:eastAsia="ru-RU"/>
         </w:rPr>
@@ -2520,14 +2520,14 @@
         </w:numPr>
         <w:textAlignment w:val="baseline"/>
         <w:rPr>
-          <w:rFonts w:ascii="Cambria" w:eastAsia="Times New Roman" w:hAnsi="Cambria" w:cs="Times New Roman"/>
-          <w:color w:val="000000"/>
-          <w:lang w:eastAsia="ru-RU"/>
-        </w:rPr>
-      </w:pPr>
-      <w:r>
-        <w:rPr>
-          <w:rFonts w:ascii="Calibri" w:eastAsia="Times New Roman" w:hAnsi="Calibri" w:cs="Calibri"/>
+          <w:rFonts w:ascii="Cambria" w:hAnsi="Cambria" w:eastAsia="Times New Roman" w:cs="Times New Roman"/>
+          <w:color w:val="000000"/>
+          <w:lang w:eastAsia="ru-RU"/>
+        </w:rPr>
+      </w:pPr>
+      <w:r>
+        <w:rPr>
+          <w:rFonts w:ascii="Calibri" w:hAnsi="Calibri" w:eastAsia="Times New Roman" w:cs="Calibri"/>
           <w:color w:val="000000"/>
           <w:lang w:eastAsia="ru-RU"/>
         </w:rPr>
@@ -2535,7 +2535,7 @@
       </w:r>
       <w:r>
         <w:rPr>
-          <w:rFonts w:ascii="Calibri" w:eastAsia="Times New Roman" w:hAnsi="Calibri" w:cs="Calibri"/>
+          <w:rFonts w:ascii="Calibri" w:hAnsi="Calibri" w:eastAsia="Times New Roman" w:cs="Calibri"/>
           <w:color w:val="000000"/>
           <w:lang w:val="en-US" w:eastAsia="ru-RU"/>
         </w:rPr>
@@ -2543,7 +2543,7 @@
       </w:r>
       <w:r>
         <w:rPr>
-          <w:rFonts w:ascii="Calibri" w:eastAsia="Times New Roman" w:hAnsi="Calibri" w:cs="Calibri"/>
+          <w:rFonts w:ascii="Calibri" w:hAnsi="Calibri" w:eastAsia="Times New Roman" w:cs="Calibri"/>
           <w:color w:val="000000"/>
           <w:lang w:eastAsia="ru-RU"/>
         </w:rPr>
@@ -2559,14 +2559,14 @@
         </w:numPr>
         <w:textAlignment w:val="baseline"/>
         <w:rPr>
-          <w:rFonts w:ascii="Calibri" w:eastAsia="Times New Roman" w:hAnsi="Calibri" w:cs="Calibri"/>
-          <w:color w:val="000000"/>
-          <w:lang w:eastAsia="ru-RU"/>
-        </w:rPr>
-      </w:pPr>
-      <w:r>
-        <w:rPr>
-          <w:rFonts w:ascii="Calibri" w:eastAsia="Times New Roman" w:hAnsi="Calibri" w:cs="Calibri"/>
+          <w:rFonts w:ascii="Calibri" w:hAnsi="Calibri" w:eastAsia="Times New Roman" w:cs="Calibri"/>
+          <w:color w:val="000000"/>
+          <w:lang w:eastAsia="ru-RU"/>
+        </w:rPr>
+      </w:pPr>
+      <w:r>
+        <w:rPr>
+          <w:rFonts w:ascii="Calibri" w:hAnsi="Calibri" w:eastAsia="Times New Roman" w:cs="Calibri"/>
           <w:color w:val="000000"/>
           <w:lang w:eastAsia="ru-RU"/>
         </w:rPr>
@@ -2574,7 +2574,7 @@
       </w:r>
       <w:r>
         <w:rPr>
-          <w:rFonts w:ascii="Calibri" w:eastAsia="Times New Roman" w:hAnsi="Calibri" w:cs="Calibri"/>
+          <w:rFonts w:ascii="Calibri" w:hAnsi="Calibri" w:eastAsia="Times New Roman" w:cs="Calibri"/>
           <w:color w:val="000000"/>
           <w:lang w:eastAsia="ru-RU"/>
         </w:rPr>
@@ -2590,14 +2590,14 @@
         </w:numPr>
         <w:textAlignment w:val="baseline"/>
         <w:rPr>
-          <w:rFonts w:ascii="Cambria" w:eastAsia="Times New Roman" w:hAnsi="Cambria" w:cs="Times New Roman"/>
-          <w:color w:val="000000"/>
-          <w:lang w:eastAsia="ru-RU"/>
-        </w:rPr>
-      </w:pPr>
-      <w:r>
-        <w:rPr>
-          <w:rFonts w:ascii="Calibri" w:eastAsia="Times New Roman" w:hAnsi="Calibri" w:cs="Calibri"/>
+          <w:rFonts w:ascii="Cambria" w:hAnsi="Cambria" w:eastAsia="Times New Roman" w:cs="Times New Roman"/>
+          <w:color w:val="000000"/>
+          <w:lang w:eastAsia="ru-RU"/>
+        </w:rPr>
+      </w:pPr>
+      <w:r>
+        <w:rPr>
+          <w:rFonts w:ascii="Calibri" w:hAnsi="Calibri" w:eastAsia="Times New Roman" w:cs="Calibri"/>
           <w:color w:val="000000"/>
           <w:lang w:eastAsia="ru-RU"/>
         </w:rPr>
@@ -2605,7 +2605,7 @@
       </w:r>
       <w:r>
         <w:rPr>
-          <w:rFonts w:ascii="Calibri" w:eastAsia="Times New Roman" w:hAnsi="Calibri" w:cs="Calibri"/>
+          <w:rFonts w:ascii="Calibri" w:hAnsi="Calibri" w:eastAsia="Times New Roman" w:cs="Calibri"/>
           <w:color w:val="000000"/>
           <w:lang w:eastAsia="ru-RU"/>
         </w:rPr>
@@ -2734,221 +2734,115 @@
     <w:p>
       <w:pPr>
         <w:rPr>
+          <w:b w:val="1"/>
+          <w:bCs w:val="1"/>
+        </w:rPr>
+      </w:pPr>
+      <w:r>
+        <w:rPr/>
+        <w:t xml:space="preserve">Из-за использования ухищрений позволяющих проще распознавать двухсимвольные лексемы приведение полной схемы конечного автомата представляется крайне затруднительной задачей, поэтому привожу упрощённую схему. </w:t>
+      </w:r>
+    </w:p>
+    <w:p>
+      <w:pPr>
+        <w:pStyle w:val="a"/>
+      </w:pPr>
+      <w:r>
+        <w:rPr/>
+        <w:t xml:space="preserve">Отдельно привожу схему автомата </w:t>
+      </w:r>
+      <w:r>
+        <w:rPr/>
+        <w:t>ответственного</w:t>
+      </w:r>
+      <w:r>
+        <w:rPr/>
+        <w:t xml:space="preserve"> за распознание численных констант.</w:t>
+      </w:r>
+    </w:p>
+    <w:p>
+      <w:pPr>
+        <w:pStyle w:val="a"/>
+      </w:pPr>
+    </w:p>
+    <w:p>
+      <w:r>
+        <w:t xml:space="preserve">При обнаружении </w:t>
+      </w:r>
+      <w:r>
+        <w:t xml:space="preserve">лексемы класса </w:t>
+      </w:r>
+      <w:r>
+        <w:rPr>
           <w:b/>
           <w:bCs/>
-        </w:rPr>
-      </w:pPr>
-      <w:r>
-        <w:t>Из</w:t>
-      </w:r>
-      <w:r>
-        <w:t>-</w:t>
-      </w:r>
-      <w:r>
-        <w:t xml:space="preserve">за использования ухищрений позволяющих </w:t>
-      </w:r>
-      <w:r>
-        <w:t xml:space="preserve">проще </w:t>
-      </w:r>
-      <w:r>
-        <w:t>распознавать</w:t>
-      </w:r>
-      <w:r>
+          <w:lang w:val="en-US"/>
+        </w:rPr>
+        <w:t>ID</w:t>
+      </w:r>
+      <w:r>
+        <w:rPr>
+          <w:b/>
+          <w:bCs/>
+        </w:rPr>
         <w:t xml:space="preserve"> </w:t>
       </w:r>
       <w:r>
-        <w:t>двух</w:t>
-      </w:r>
-      <w:r>
-        <w:t>символьные</w:t>
-      </w:r>
-      <w:r>
-        <w:t xml:space="preserve"> лексемы приведение полной </w:t>
-      </w:r>
-      <w:r>
-        <w:t>схемы конечного автомата пр</w:t>
-      </w:r>
-      <w:r>
-        <w:t>ед</w:t>
-      </w:r>
-      <w:r>
-        <w:t>ставляется крайне затруднительной задачей, по</w:t>
-      </w:r>
-      <w:r>
-        <w:t>этому привожу упрощённую схему.</w:t>
+        <w:t xml:space="preserve">проверяется, является ли она ключевым словом, </w:t>
+      </w:r>
+      <w:r>
+        <w:t>известным идентификатором или требует создания новой записи</w:t>
+      </w:r>
+      <w:r>
+        <w:t xml:space="preserve"> в таблице идентификаторов</w:t>
+      </w:r>
+      <w:r>
+        <w:t>.</w:t>
       </w:r>
       <w:r>
         <w:t xml:space="preserve"> </w:t>
       </w:r>
-      <w:r>
-        <w:t>Кроме того,</w:t>
-      </w:r>
-      <w:r>
-        <w:t xml:space="preserve"> опущены</w:t>
-      </w:r>
-      <w:r>
-        <w:t xml:space="preserve"> подробности по распознаванию сложных численных констант, </w:t>
-      </w:r>
-      <w:r>
-        <w:t>вместо этого напишу на основе какого регулярного выражения оно построено</w:t>
-      </w:r>
-      <w:r>
-        <w:t xml:space="preserve">: </w:t>
-      </w:r>
-      <w:r>
-        <w:rPr>
-          <w:b/>
-          <w:bCs/>
-        </w:rPr>
-        <w:t>[-+]?[0-9]</w:t>
-      </w:r>
-      <w:r>
-        <w:rPr>
-          <w:b/>
-          <w:bCs/>
-        </w:rPr>
-        <w:t>*</w:t>
-      </w:r>
-      <w:r>
-        <w:rPr>
-          <w:b/>
-          <w:bCs/>
-        </w:rPr>
-        <w:t>\.?[0-9]</w:t>
-      </w:r>
-      <w:r>
-        <w:rPr>
-          <w:b/>
-          <w:bCs/>
-        </w:rPr>
-        <w:t>+</w:t>
-      </w:r>
-      <w:r>
-        <w:rPr>
-          <w:b/>
-          <w:bCs/>
-        </w:rPr>
-        <w:t>([</w:t>
-      </w:r>
-      <w:proofErr w:type="spellStart"/>
-      <w:r>
-        <w:rPr>
-          <w:b/>
-          <w:bCs/>
-        </w:rPr>
-        <w:t>eE</w:t>
-      </w:r>
-      <w:proofErr w:type="spellEnd"/>
-      <w:r>
-        <w:rPr>
-          <w:b/>
-          <w:bCs/>
-        </w:rPr>
-        <w:t>][-+]?[0-9]</w:t>
-      </w:r>
-      <w:r>
-        <w:rPr>
-          <w:b/>
-          <w:bCs/>
-        </w:rPr>
-        <w:t>*</w:t>
-      </w:r>
-      <w:r>
-        <w:rPr>
-          <w:b/>
-          <w:bCs/>
-        </w:rPr>
-        <w:t>)?</w:t>
-      </w:r>
-    </w:p>
-    <w:p/>
-    <w:p>
-      <w:r>
-        <w:t xml:space="preserve">При обнаружении </w:t>
-      </w:r>
-      <w:r>
-        <w:t xml:space="preserve">лексемы класса </w:t>
-      </w:r>
-      <w:r>
-        <w:rPr>
-          <w:b/>
-          <w:bCs/>
-          <w:lang w:val="en-US"/>
-        </w:rPr>
-        <w:t>ID</w:t>
-      </w:r>
-      <w:r>
-        <w:rPr>
-          <w:b/>
-          <w:bCs/>
-        </w:rPr>
-        <w:t xml:space="preserve"> </w:t>
-      </w:r>
-      <w:r>
-        <w:t xml:space="preserve">проверяется, является ли она ключевым словом, </w:t>
-      </w:r>
-      <w:r>
-        <w:t>известным идентификатором или требует создания новой записи</w:t>
-      </w:r>
-      <w:r>
-        <w:t xml:space="preserve"> в таблице идентификаторов</w:t>
-      </w:r>
-      <w:r>
-        <w:t>.</w:t>
-      </w:r>
-      <w:r>
-        <w:t xml:space="preserve"> </w:t>
-      </w:r>
     </w:p>
     <w:p>
       <w:pPr>
         <w:keepNext/>
       </w:pPr>
       <w:r>
-        <w:rPr>
-          <w:noProof/>
-          <w:lang w:eastAsia="ru-RU"/>
-        </w:rPr>
-        <w:lastRenderedPageBreak/>
         <w:drawing>
-          <wp:inline distT="0" distB="0" distL="0" distR="0" wp14:anchorId="01F50E25" wp14:editId="312C6481">
-            <wp:extent cx="5940425" cy="7307620"/>
-            <wp:effectExtent l="19050" t="0" r="3175" b="0"/>
-            <wp:docPr id="5" name="Рисунок 4" descr="C:\Users\user\Downloads\compiler-master\statesDgram.png"/>
+          <wp:inline wp14:editId="2E406688" wp14:anchorId="182F1199">
+            <wp:extent cx="5446752" cy="6686550"/>
+            <wp:effectExtent l="0" t="0" r="0" b="0"/>
+            <wp:docPr id="288382947" name="" title=""/>
             <wp:cNvGraphicFramePr>
-              <a:graphicFrameLocks xmlns:a="http://schemas.openxmlformats.org/drawingml/2006/main" noChangeAspect="1"/>
+              <a:graphicFrameLocks noChangeAspect="1"/>
             </wp:cNvGraphicFramePr>
-            <a:graphic xmlns:a="http://schemas.openxmlformats.org/drawingml/2006/main">
+            <a:graphic>
               <a:graphicData uri="http://schemas.openxmlformats.org/drawingml/2006/picture">
-                <pic:pic xmlns:pic="http://schemas.openxmlformats.org/drawingml/2006/picture">
+                <pic:pic>
                   <pic:nvPicPr>
-                    <pic:cNvPr id="0" name="Picture 4" descr="C:\Users\user\Downloads\compiler-master\statesDgram.png"/>
-                    <pic:cNvPicPr>
-                      <a:picLocks noChangeAspect="1" noChangeArrowheads="1"/>
-                    </pic:cNvPicPr>
+                    <pic:cNvPr id="0" name=""/>
+                    <pic:cNvPicPr/>
                   </pic:nvPicPr>
                   <pic:blipFill>
-                    <a:blip r:embed="rId6" cstate="print"/>
-                    <a:srcRect/>
+                    <a:blip r:embed="Rfb5eeedd10b64efb">
+                      <a:extLst>
+                        <a:ext xmlns:a="http://schemas.openxmlformats.org/drawingml/2006/main" uri="{28A0092B-C50C-407E-A947-70E740481C1C}">
+                          <a14:useLocalDpi val="0"/>
+                        </a:ext>
+                      </a:extLst>
+                    </a:blip>
                     <a:stretch>
                       <a:fillRect/>
                     </a:stretch>
                   </pic:blipFill>
-                  <pic:spPr bwMode="auto">
+                  <pic:spPr>
                     <a:xfrm>
                       <a:off x="0" y="0"/>
-                      <a:ext cx="5940425" cy="7307620"/>
+                      <a:ext cx="5446752" cy="6686550"/>
                     </a:xfrm>
                     <a:prstGeom prst="rect">
                       <a:avLst/>
                     </a:prstGeom>
-                    <a:noFill/>
-                    <a:ln w="9525">
-                      <a:noFill/>
-                      <a:miter lim="800000"/>
-                      <a:headEnd/>
-                      <a:tailEnd/>
-                    </a:ln>
                   </pic:spPr>
                 </pic:pic>
               </a:graphicData>
@@ -2959,37 +2853,55 @@
     </w:p>
     <w:p>
       <w:pPr>
-        <w:pStyle w:val="a6"/>
-      </w:pPr>
-      <w:r>
-        <w:t xml:space="preserve">Рисунок </w:t>
-      </w:r>
-      <w:r>
-        <w:fldChar w:fldCharType="begin"/>
-      </w:r>
-      <w:r>
-        <w:instrText xml:space="preserve"> SEQ Рисунок \* ARABIC </w:instrText>
-      </w:r>
-      <w:r>
-        <w:fldChar w:fldCharType="separate"/>
-      </w:r>
-      <w:r>
-        <w:rPr>
-          <w:noProof/>
-        </w:rPr>
-        <w:t>1</w:t>
-      </w:r>
-      <w:r>
-        <w:fldChar w:fldCharType="end"/>
-      </w:r>
-      <w:r>
-        <w:t xml:space="preserve"> </w:t>
-      </w:r>
-      <w:r>
-        <w:t>Упрощенная</w:t>
-      </w:r>
-      <w:r>
-        <w:t xml:space="preserve"> схема конечного автомата</w:t>
+        <w:pStyle w:val="a"/>
+      </w:pPr>
+    </w:p>
+    <w:p>
+      <w:pPr>
+        <w:pStyle w:val="a"/>
+      </w:pPr>
+      <w:r>
+        <w:drawing>
+          <wp:inline wp14:editId="6EA8B28B" wp14:anchorId="1B11EF1D">
+            <wp:extent cx="5554122" cy="3830030"/>
+            <wp:effectExtent l="0" t="0" r="0" b="0"/>
+            <wp:docPr id="885939525" name="" title=""/>
+            <wp:cNvGraphicFramePr>
+              <a:graphicFrameLocks noChangeAspect="1"/>
+            </wp:cNvGraphicFramePr>
+            <a:graphic>
+              <a:graphicData uri="http://schemas.openxmlformats.org/drawingml/2006/picture">
+                <pic:pic>
+                  <pic:nvPicPr>
+                    <pic:cNvPr id="0" name=""/>
+                    <pic:cNvPicPr/>
+                  </pic:nvPicPr>
+                  <pic:blipFill>
+                    <a:blip r:embed="R722a9623c03040be">
+                      <a:extLst>
+                        <a:ext xmlns:a="http://schemas.openxmlformats.org/drawingml/2006/main" uri="{28A0092B-C50C-407E-A947-70E740481C1C}">
+                          <a14:useLocalDpi val="0"/>
+                        </a:ext>
+                      </a:extLst>
+                    </a:blip>
+                    <a:stretch>
+                      <a:fillRect/>
+                    </a:stretch>
+                  </pic:blipFill>
+                  <pic:spPr>
+                    <a:xfrm>
+                      <a:off x="0" y="0"/>
+                      <a:ext cx="5554122" cy="3830030"/>
+                    </a:xfrm>
+                    <a:prstGeom prst="rect">
+                      <a:avLst/>
+                    </a:prstGeom>
+                  </pic:spPr>
+                </pic:pic>
+              </a:graphicData>
+            </a:graphic>
+          </wp:inline>
+        </w:drawing>
       </w:r>
     </w:p>
     <w:p>
@@ -4463,7 +4375,7 @@
       </w:r>
     </w:p>
     <w:sectPr>
-      <w:pgSz w:w="11906" w:h="16838"/>
+      <w:pgSz w:w="11906" w:h="16838" w:orient="portrait"/>
       <w:pgMar w:top="1134" w:right="850" w:bottom="1134" w:left="1701" w:header="708" w:footer="708" w:gutter="0"/>
       <w:cols w:space="708"/>
       <w:docGrid w:linePitch="360"/>
@@ -4490,7 +4402,7 @@
         <w:ind w:left="720" w:hanging="360"/>
       </w:pPr>
       <w:rPr>
-        <w:rFonts w:ascii="Symbol" w:hAnsi="Symbol" w:hint="default"/>
+        <w:rFonts w:hint="default" w:ascii="Symbol" w:hAnsi="Symbol"/>
         <w:sz w:val="20"/>
       </w:rPr>
     </w:lvl>
@@ -4506,7 +4418,7 @@
         <w:ind w:left="1440" w:hanging="360"/>
       </w:pPr>
       <w:rPr>
-        <w:rFonts w:ascii="Symbol" w:hAnsi="Symbol" w:hint="default"/>
+        <w:rFonts w:hint="default" w:ascii="Symbol" w:hAnsi="Symbol"/>
         <w:sz w:val="20"/>
       </w:rPr>
     </w:lvl>
@@ -4522,7 +4434,7 @@
         <w:ind w:left="2160" w:hanging="360"/>
       </w:pPr>
       <w:rPr>
-        <w:rFonts w:ascii="Symbol" w:hAnsi="Symbol" w:hint="default"/>
+        <w:rFonts w:hint="default" w:ascii="Symbol" w:hAnsi="Symbol"/>
         <w:sz w:val="20"/>
       </w:rPr>
     </w:lvl>
@@ -4538,7 +4450,7 @@
         <w:ind w:left="2880" w:hanging="360"/>
       </w:pPr>
       <w:rPr>
-        <w:rFonts w:ascii="Symbol" w:hAnsi="Symbol" w:hint="default"/>
+        <w:rFonts w:hint="default" w:ascii="Symbol" w:hAnsi="Symbol"/>
         <w:sz w:val="20"/>
       </w:rPr>
     </w:lvl>
@@ -4554,7 +4466,7 @@
         <w:ind w:left="3600" w:hanging="360"/>
       </w:pPr>
       <w:rPr>
-        <w:rFonts w:ascii="Symbol" w:hAnsi="Symbol" w:hint="default"/>
+        <w:rFonts w:hint="default" w:ascii="Symbol" w:hAnsi="Symbol"/>
         <w:sz w:val="20"/>
       </w:rPr>
     </w:lvl>
@@ -4570,7 +4482,7 @@
         <w:ind w:left="4320" w:hanging="360"/>
       </w:pPr>
       <w:rPr>
-        <w:rFonts w:ascii="Symbol" w:hAnsi="Symbol" w:hint="default"/>
+        <w:rFonts w:hint="default" w:ascii="Symbol" w:hAnsi="Symbol"/>
         <w:sz w:val="20"/>
       </w:rPr>
     </w:lvl>
@@ -4586,7 +4498,7 @@
         <w:ind w:left="5040" w:hanging="360"/>
       </w:pPr>
       <w:rPr>
-        <w:rFonts w:ascii="Symbol" w:hAnsi="Symbol" w:hint="default"/>
+        <w:rFonts w:hint="default" w:ascii="Symbol" w:hAnsi="Symbol"/>
         <w:sz w:val="20"/>
       </w:rPr>
     </w:lvl>
@@ -4602,7 +4514,7 @@
         <w:ind w:left="5760" w:hanging="360"/>
       </w:pPr>
       <w:rPr>
-        <w:rFonts w:ascii="Symbol" w:hAnsi="Symbol" w:hint="default"/>
+        <w:rFonts w:hint="default" w:ascii="Symbol" w:hAnsi="Symbol"/>
         <w:sz w:val="20"/>
       </w:rPr>
     </w:lvl>
@@ -4618,7 +4530,7 @@
         <w:ind w:left="6480" w:hanging="360"/>
       </w:pPr>
       <w:rPr>
-        <w:rFonts w:ascii="Symbol" w:hAnsi="Symbol" w:hint="default"/>
+        <w:rFonts w:hint="default" w:ascii="Symbol" w:hAnsi="Symbol"/>
         <w:sz w:val="20"/>
       </w:rPr>
     </w:lvl>
@@ -4639,7 +4551,7 @@
         <w:ind w:left="720" w:hanging="360"/>
       </w:pPr>
       <w:rPr>
-        <w:rFonts w:ascii="Calibri" w:eastAsia="Times New Roman" w:hAnsi="Calibri" w:cs="Calibri"/>
+        <w:rFonts w:ascii="Calibri" w:hAnsi="Calibri" w:eastAsia="Times New Roman" w:cs="Calibri"/>
         <w:sz w:val="20"/>
       </w:rPr>
     </w:lvl>
@@ -4655,7 +4567,7 @@
         <w:ind w:left="1440" w:hanging="360"/>
       </w:pPr>
       <w:rPr>
-        <w:rFonts w:ascii="Symbol" w:hAnsi="Symbol" w:hint="default"/>
+        <w:rFonts w:hint="default" w:ascii="Symbol" w:hAnsi="Symbol"/>
         <w:sz w:val="20"/>
       </w:rPr>
     </w:lvl>
@@ -4671,7 +4583,7 @@
         <w:ind w:left="2160" w:hanging="360"/>
       </w:pPr>
       <w:rPr>
-        <w:rFonts w:ascii="Symbol" w:hAnsi="Symbol" w:hint="default"/>
+        <w:rFonts w:hint="default" w:ascii="Symbol" w:hAnsi="Symbol"/>
         <w:sz w:val="20"/>
       </w:rPr>
     </w:lvl>
@@ -4687,7 +4599,7 @@
         <w:ind w:left="2880" w:hanging="360"/>
       </w:pPr>
       <w:rPr>
-        <w:rFonts w:ascii="Symbol" w:hAnsi="Symbol" w:hint="default"/>
+        <w:rFonts w:hint="default" w:ascii="Symbol" w:hAnsi="Symbol"/>
         <w:sz w:val="20"/>
       </w:rPr>
     </w:lvl>
@@ -4703,7 +4615,7 @@
         <w:ind w:left="3600" w:hanging="360"/>
       </w:pPr>
       <w:rPr>
-        <w:rFonts w:ascii="Symbol" w:hAnsi="Symbol" w:hint="default"/>
+        <w:rFonts w:hint="default" w:ascii="Symbol" w:hAnsi="Symbol"/>
         <w:sz w:val="20"/>
       </w:rPr>
     </w:lvl>
@@ -4719,7 +4631,7 @@
         <w:ind w:left="4320" w:hanging="360"/>
       </w:pPr>
       <w:rPr>
-        <w:rFonts w:ascii="Symbol" w:hAnsi="Symbol" w:hint="default"/>
+        <w:rFonts w:hint="default" w:ascii="Symbol" w:hAnsi="Symbol"/>
         <w:sz w:val="20"/>
       </w:rPr>
     </w:lvl>
@@ -4735,7 +4647,7 @@
         <w:ind w:left="5040" w:hanging="360"/>
       </w:pPr>
       <w:rPr>
-        <w:rFonts w:ascii="Symbol" w:hAnsi="Symbol" w:hint="default"/>
+        <w:rFonts w:hint="default" w:ascii="Symbol" w:hAnsi="Symbol"/>
         <w:sz w:val="20"/>
       </w:rPr>
     </w:lvl>
@@ -4751,7 +4663,7 @@
         <w:ind w:left="5760" w:hanging="360"/>
       </w:pPr>
       <w:rPr>
-        <w:rFonts w:ascii="Symbol" w:hAnsi="Symbol" w:hint="default"/>
+        <w:rFonts w:hint="default" w:ascii="Symbol" w:hAnsi="Symbol"/>
         <w:sz w:val="20"/>
       </w:rPr>
     </w:lvl>
@@ -4767,7 +4679,7 @@
         <w:ind w:left="6480" w:hanging="360"/>
       </w:pPr>
       <w:rPr>
-        <w:rFonts w:ascii="Symbol" w:hAnsi="Symbol" w:hint="default"/>
+        <w:rFonts w:hint="default" w:ascii="Symbol" w:hAnsi="Symbol"/>
         <w:sz w:val="20"/>
       </w:rPr>
     </w:lvl>
@@ -4786,7 +4698,7 @@
   <w:docDefaults>
     <w:rPrDefault>
       <w:rPr>
-        <w:rFonts w:asciiTheme="minorHAnsi" w:eastAsiaTheme="minorHAnsi" w:hAnsiTheme="minorHAnsi" w:cstheme="minorBidi"/>
+        <w:rFonts w:asciiTheme="minorHAnsi" w:hAnsiTheme="minorHAnsi" w:eastAsiaTheme="minorHAnsi" w:cstheme="minorBidi"/>
         <w:sz w:val="24"/>
         <w:szCs w:val="24"/>
         <w:lang w:val="ru-RU" w:eastAsia="en-US" w:bidi="ar-SA"/>
@@ -4797,14 +4709,14 @@
   <w:latentStyles w:defLockedState="0" w:defUIPriority="99" w:defSemiHidden="0" w:defUnhideWhenUsed="0" w:defQFormat="0" w:count="376">
     <w:lsdException w:name="Normal" w:uiPriority="0" w:qFormat="1"/>
     <w:lsdException w:name="heading 1" w:uiPriority="9" w:qFormat="1"/>
-    <w:lsdException w:name="heading 2" w:semiHidden="1" w:uiPriority="9" w:unhideWhenUsed="1" w:qFormat="1"/>
-    <w:lsdException w:name="heading 3" w:semiHidden="1" w:uiPriority="9" w:unhideWhenUsed="1" w:qFormat="1"/>
-    <w:lsdException w:name="heading 4" w:semiHidden="1" w:uiPriority="9" w:unhideWhenUsed="1" w:qFormat="1"/>
-    <w:lsdException w:name="heading 5" w:semiHidden="1" w:uiPriority="9" w:unhideWhenUsed="1" w:qFormat="1"/>
-    <w:lsdException w:name="heading 6" w:semiHidden="1" w:uiPriority="9" w:unhideWhenUsed="1" w:qFormat="1"/>
-    <w:lsdException w:name="heading 7" w:semiHidden="1" w:uiPriority="9" w:unhideWhenUsed="1" w:qFormat="1"/>
-    <w:lsdException w:name="heading 8" w:semiHidden="1" w:uiPriority="9" w:unhideWhenUsed="1" w:qFormat="1"/>
-    <w:lsdException w:name="heading 9" w:semiHidden="1" w:uiPriority="9" w:unhideWhenUsed="1" w:qFormat="1"/>
+    <w:lsdException w:name="heading 2" w:uiPriority="9" w:semiHidden="1" w:unhideWhenUsed="1" w:qFormat="1"/>
+    <w:lsdException w:name="heading 3" w:uiPriority="9" w:semiHidden="1" w:unhideWhenUsed="1" w:qFormat="1"/>
+    <w:lsdException w:name="heading 4" w:uiPriority="9" w:semiHidden="1" w:unhideWhenUsed="1" w:qFormat="1"/>
+    <w:lsdException w:name="heading 5" w:uiPriority="9" w:semiHidden="1" w:unhideWhenUsed="1" w:qFormat="1"/>
+    <w:lsdException w:name="heading 6" w:uiPriority="9" w:semiHidden="1" w:unhideWhenUsed="1" w:qFormat="1"/>
+    <w:lsdException w:name="heading 7" w:uiPriority="9" w:semiHidden="1" w:unhideWhenUsed="1" w:qFormat="1"/>
+    <w:lsdException w:name="heading 8" w:uiPriority="9" w:semiHidden="1" w:unhideWhenUsed="1" w:qFormat="1"/>
+    <w:lsdException w:name="heading 9" w:uiPriority="9" w:semiHidden="1" w:unhideWhenUsed="1" w:qFormat="1"/>
     <w:lsdException w:name="index 1" w:semiHidden="1" w:unhideWhenUsed="1"/>
     <w:lsdException w:name="index 2" w:semiHidden="1" w:unhideWhenUsed="1"/>
     <w:lsdException w:name="index 3" w:semiHidden="1" w:unhideWhenUsed="1"/>
@@ -4814,22 +4726,22 @@
     <w:lsdException w:name="index 7" w:semiHidden="1" w:unhideWhenUsed="1"/>
     <w:lsdException w:name="index 8" w:semiHidden="1" w:unhideWhenUsed="1"/>
     <w:lsdException w:name="index 9" w:semiHidden="1" w:unhideWhenUsed="1"/>
-    <w:lsdException w:name="toc 1" w:semiHidden="1" w:uiPriority="39" w:unhideWhenUsed="1"/>
-    <w:lsdException w:name="toc 2" w:semiHidden="1" w:uiPriority="39" w:unhideWhenUsed="1"/>
-    <w:lsdException w:name="toc 3" w:semiHidden="1" w:uiPriority="39" w:unhideWhenUsed="1"/>
-    <w:lsdException w:name="toc 4" w:semiHidden="1" w:uiPriority="39" w:unhideWhenUsed="1"/>
-    <w:lsdException w:name="toc 5" w:semiHidden="1" w:uiPriority="39" w:unhideWhenUsed="1"/>
-    <w:lsdException w:name="toc 6" w:semiHidden="1" w:uiPriority="39" w:unhideWhenUsed="1"/>
-    <w:lsdException w:name="toc 7" w:semiHidden="1" w:uiPriority="39" w:unhideWhenUsed="1"/>
-    <w:lsdException w:name="toc 8" w:semiHidden="1" w:uiPriority="39" w:unhideWhenUsed="1"/>
-    <w:lsdException w:name="toc 9" w:semiHidden="1" w:uiPriority="39" w:unhideWhenUsed="1"/>
+    <w:lsdException w:name="toc 1" w:uiPriority="39" w:semiHidden="1" w:unhideWhenUsed="1"/>
+    <w:lsdException w:name="toc 2" w:uiPriority="39" w:semiHidden="1" w:unhideWhenUsed="1"/>
+    <w:lsdException w:name="toc 3" w:uiPriority="39" w:semiHidden="1" w:unhideWhenUsed="1"/>
+    <w:lsdException w:name="toc 4" w:uiPriority="39" w:semiHidden="1" w:unhideWhenUsed="1"/>
+    <w:lsdException w:name="toc 5" w:uiPriority="39" w:semiHidden="1" w:unhideWhenUsed="1"/>
+    <w:lsdException w:name="toc 6" w:uiPriority="39" w:semiHidden="1" w:unhideWhenUsed="1"/>
+    <w:lsdException w:name="toc 7" w:uiPriority="39" w:semiHidden="1" w:unhideWhenUsed="1"/>
+    <w:lsdException w:name="toc 8" w:uiPriority="39" w:semiHidden="1" w:unhideWhenUsed="1"/>
+    <w:lsdException w:name="toc 9" w:uiPriority="39" w:semiHidden="1" w:unhideWhenUsed="1"/>
     <w:lsdException w:name="Normal Indent" w:semiHidden="1" w:unhideWhenUsed="1"/>
     <w:lsdException w:name="footnote text" w:semiHidden="1" w:unhideWhenUsed="1"/>
     <w:lsdException w:name="annotation text" w:semiHidden="1" w:unhideWhenUsed="1"/>
     <w:lsdException w:name="header" w:semiHidden="1" w:unhideWhenUsed="1"/>
     <w:lsdException w:name="footer" w:semiHidden="1" w:unhideWhenUsed="1"/>
     <w:lsdException w:name="index heading" w:semiHidden="1" w:unhideWhenUsed="1"/>
-    <w:lsdException w:name="caption" w:semiHidden="1" w:uiPriority="35" w:unhideWhenUsed="1" w:qFormat="1"/>
+    <w:lsdException w:name="caption" w:uiPriority="35" w:semiHidden="1" w:unhideWhenUsed="1" w:qFormat="1"/>
     <w:lsdException w:name="table of figures" w:semiHidden="1" w:unhideWhenUsed="1"/>
     <w:lsdException w:name="envelope address" w:semiHidden="1" w:unhideWhenUsed="1"/>
     <w:lsdException w:name="envelope return" w:semiHidden="1" w:unhideWhenUsed="1"/>
@@ -4860,7 +4772,7 @@
     <w:lsdException w:name="Title" w:uiPriority="10" w:qFormat="1"/>
     <w:lsdException w:name="Closing" w:semiHidden="1" w:unhideWhenUsed="1"/>
     <w:lsdException w:name="Signature" w:semiHidden="1" w:unhideWhenUsed="1"/>
-    <w:lsdException w:name="Default Paragraph Font" w:semiHidden="1" w:uiPriority="1" w:unhideWhenUsed="1"/>
+    <w:lsdException w:name="Default Paragraph Font" w:uiPriority="1" w:semiHidden="1" w:unhideWhenUsed="1"/>
     <w:lsdException w:name="Body Text" w:semiHidden="1" w:unhideWhenUsed="1"/>
     <w:lsdException w:name="Body Text Indent" w:semiHidden="1" w:unhideWhenUsed="1"/>
     <w:lsdException w:name="List Continue" w:semiHidden="1" w:unhideWhenUsed="1"/>
@@ -4949,7 +4861,7 @@
     <w:lsdException w:name="Table Web 2" w:semiHidden="1" w:unhideWhenUsed="1"/>
     <w:lsdException w:name="Table Web 3" w:semiHidden="1" w:unhideWhenUsed="1"/>
     <w:lsdException w:name="Balloon Text" w:semiHidden="1" w:unhideWhenUsed="1"/>
-    <w:lsdException w:name="Table Grid" w:semiHidden="1" w:uiPriority="39" w:unhideWhenUsed="1"/>
+    <w:lsdException w:name="Table Grid" w:uiPriority="39" w:semiHidden="1" w:unhideWhenUsed="1"/>
     <w:lsdException w:name="Table Theme" w:semiHidden="1" w:unhideWhenUsed="1"/>
     <w:lsdException w:name="Placeholder Text" w:semiHidden="1"/>
     <w:lsdException w:name="No Spacing" w:uiPriority="1" w:qFormat="1"/>
@@ -5060,8 +4972,8 @@
     <w:lsdException w:name="Subtle Reference" w:uiPriority="31" w:qFormat="1"/>
     <w:lsdException w:name="Intense Reference" w:uiPriority="32" w:qFormat="1"/>
     <w:lsdException w:name="Book Title" w:uiPriority="33" w:qFormat="1"/>
-    <w:lsdException w:name="Bibliography" w:semiHidden="1" w:uiPriority="37" w:unhideWhenUsed="1"/>
-    <w:lsdException w:name="TOC Heading" w:semiHidden="1" w:uiPriority="39" w:unhideWhenUsed="1" w:qFormat="1"/>
+    <w:lsdException w:name="Bibliography" w:uiPriority="37" w:semiHidden="1" w:unhideWhenUsed="1"/>
+    <w:lsdException w:name="TOC Heading" w:uiPriority="39" w:semiHidden="1" w:unhideWhenUsed="1" w:qFormat="1"/>
     <w:lsdException w:name="Plain Table 1" w:uiPriority="41"/>
     <w:lsdException w:name="Plain Table 2" w:uiPriority="42"/>
     <w:lsdException w:name="Plain Table 3" w:uiPriority="43"/>
@@ -5172,7 +5084,7 @@
     <w:lsdException w:name="Unresolved Mention" w:semiHidden="1" w:unhideWhenUsed="1"/>
     <w:lsdException w:name="Smart Link" w:semiHidden="1" w:unhideWhenUsed="1"/>
   </w:latentStyles>
-  <w:style w:type="paragraph" w:default="1" w:styleId="a">
+  <w:style w:type="paragraph" w:styleId="a" w:default="1">
     <w:name w:val="Normal"/>
     <w:qFormat/>
     <w:rsid w:val="008C56C3"/>
@@ -5192,7 +5104,7 @@
       <w:outlineLvl w:val="0"/>
     </w:pPr>
     <w:rPr>
-      <w:rFonts w:asciiTheme="majorHAnsi" w:eastAsiaTheme="majorEastAsia" w:hAnsiTheme="majorHAnsi" w:cstheme="majorBidi"/>
+      <w:rFonts w:asciiTheme="majorHAnsi" w:hAnsiTheme="majorHAnsi" w:eastAsiaTheme="majorEastAsia" w:cstheme="majorBidi"/>
       <w:color w:val="2F5496" w:themeColor="accent1" w:themeShade="BF"/>
       <w:sz w:val="32"/>
       <w:szCs w:val="32"/>
@@ -5214,19 +5126,19 @@
       <w:outlineLvl w:val="1"/>
     </w:pPr>
     <w:rPr>
-      <w:rFonts w:asciiTheme="majorHAnsi" w:eastAsiaTheme="majorEastAsia" w:hAnsiTheme="majorHAnsi" w:cstheme="majorBidi"/>
+      <w:rFonts w:asciiTheme="majorHAnsi" w:hAnsiTheme="majorHAnsi" w:eastAsiaTheme="majorEastAsia" w:cstheme="majorBidi"/>
       <w:color w:val="2F5496" w:themeColor="accent1" w:themeShade="BF"/>
       <w:sz w:val="26"/>
       <w:szCs w:val="26"/>
     </w:rPr>
   </w:style>
-  <w:style w:type="character" w:default="1" w:styleId="a0">
+  <w:style w:type="character" w:styleId="a0" w:default="1">
     <w:name w:val="Default Paragraph Font"/>
     <w:uiPriority w:val="1"/>
     <w:semiHidden/>
     <w:unhideWhenUsed/>
   </w:style>
-  <w:style w:type="table" w:default="1" w:styleId="a1">
+  <w:style w:type="table" w:styleId="a1" w:default="1">
     <w:name w:val="Normal Table"/>
     <w:uiPriority w:val="99"/>
     <w:semiHidden/>
@@ -5241,13 +5153,13 @@
       </w:tblCellMar>
     </w:tblPr>
   </w:style>
-  <w:style w:type="numbering" w:default="1" w:styleId="a2">
+  <w:style w:type="numbering" w:styleId="a2" w:default="1">
     <w:name w:val="No List"/>
     <w:uiPriority w:val="99"/>
     <w:semiHidden/>
     <w:unhideWhenUsed/>
   </w:style>
-  <w:style w:type="paragraph" w:customStyle="1" w:styleId="paragraph">
+  <w:style w:type="paragraph" w:styleId="paragraph" w:customStyle="1">
     <w:name w:val="paragraph"/>
     <w:basedOn w:val="a"/>
     <w:rsid w:val="00333553"/>
@@ -5255,46 +5167,46 @@
       <w:spacing w:before="100" w:beforeAutospacing="1" w:after="100" w:afterAutospacing="1"/>
     </w:pPr>
     <w:rPr>
-      <w:rFonts w:ascii="Times New Roman" w:eastAsia="Times New Roman" w:hAnsi="Times New Roman" w:cs="Times New Roman"/>
+      <w:rFonts w:ascii="Times New Roman" w:hAnsi="Times New Roman" w:eastAsia="Times New Roman" w:cs="Times New Roman"/>
       <w:lang w:eastAsia="ru-RU"/>
     </w:rPr>
   </w:style>
-  <w:style w:type="character" w:customStyle="1" w:styleId="normaltextrun">
+  <w:style w:type="character" w:styleId="normaltextrun" w:customStyle="1">
     <w:name w:val="normaltextrun"/>
     <w:basedOn w:val="a0"/>
     <w:rsid w:val="00333553"/>
   </w:style>
-  <w:style w:type="character" w:customStyle="1" w:styleId="eop">
+  <w:style w:type="character" w:styleId="eop" w:customStyle="1">
     <w:name w:val="eop"/>
     <w:basedOn w:val="a0"/>
     <w:rsid w:val="00333553"/>
   </w:style>
-  <w:style w:type="character" w:customStyle="1" w:styleId="apple-converted-space">
+  <w:style w:type="character" w:styleId="apple-converted-space" w:customStyle="1">
     <w:name w:val="apple-converted-space"/>
     <w:basedOn w:val="a0"/>
     <w:rsid w:val="00333553"/>
   </w:style>
-  <w:style w:type="character" w:customStyle="1" w:styleId="10">
+  <w:style w:type="character" w:styleId="10" w:customStyle="1">
     <w:name w:val="Заголовок 1 Знак"/>
     <w:basedOn w:val="a0"/>
     <w:link w:val="1"/>
     <w:uiPriority w:val="9"/>
     <w:rsid w:val="00333553"/>
     <w:rPr>
-      <w:rFonts w:asciiTheme="majorHAnsi" w:eastAsiaTheme="majorEastAsia" w:hAnsiTheme="majorHAnsi" w:cstheme="majorBidi"/>
+      <w:rFonts w:asciiTheme="majorHAnsi" w:hAnsiTheme="majorHAnsi" w:eastAsiaTheme="majorEastAsia" w:cstheme="majorBidi"/>
       <w:color w:val="2F5496" w:themeColor="accent1" w:themeShade="BF"/>
       <w:sz w:val="32"/>
       <w:szCs w:val="32"/>
     </w:rPr>
   </w:style>
-  <w:style w:type="character" w:customStyle="1" w:styleId="20">
+  <w:style w:type="character" w:styleId="20" w:customStyle="1">
     <w:name w:val="Заголовок 2 Знак"/>
     <w:basedOn w:val="a0"/>
     <w:link w:val="2"/>
     <w:uiPriority w:val="9"/>
     <w:rsid w:val="00333553"/>
     <w:rPr>
-      <w:rFonts w:asciiTheme="majorHAnsi" w:eastAsiaTheme="majorEastAsia" w:hAnsiTheme="majorHAnsi" w:cstheme="majorBidi"/>
+      <w:rFonts w:asciiTheme="majorHAnsi" w:hAnsiTheme="majorHAnsi" w:eastAsiaTheme="majorEastAsia" w:cstheme="majorBidi"/>
       <w:color w:val="2F5496" w:themeColor="accent1" w:themeShade="BF"/>
       <w:sz w:val="26"/>
       <w:szCs w:val="26"/>
@@ -5323,21 +5235,21 @@
       <w:contextualSpacing/>
     </w:pPr>
     <w:rPr>
-      <w:rFonts w:asciiTheme="majorHAnsi" w:eastAsiaTheme="majorEastAsia" w:hAnsiTheme="majorHAnsi" w:cstheme="majorBidi"/>
+      <w:rFonts w:asciiTheme="majorHAnsi" w:hAnsiTheme="majorHAnsi" w:eastAsiaTheme="majorEastAsia" w:cstheme="majorBidi"/>
       <w:spacing w:val="-10"/>
       <w:kern w:val="28"/>
       <w:sz w:val="56"/>
       <w:szCs w:val="56"/>
     </w:rPr>
   </w:style>
-  <w:style w:type="character" w:customStyle="1" w:styleId="a5">
+  <w:style w:type="character" w:styleId="a5" w:customStyle="1">
     <w:name w:val="Заголовок Знак"/>
     <w:basedOn w:val="a0"/>
     <w:link w:val="a4"/>
     <w:uiPriority w:val="10"/>
     <w:rsid w:val="00DE0383"/>
     <w:rPr>
-      <w:rFonts w:asciiTheme="majorHAnsi" w:eastAsiaTheme="majorEastAsia" w:hAnsiTheme="majorHAnsi" w:cstheme="majorBidi"/>
+      <w:rFonts w:asciiTheme="majorHAnsi" w:hAnsiTheme="majorHAnsi" w:eastAsiaTheme="majorEastAsia" w:cstheme="majorBidi"/>
       <w:spacing w:val="-10"/>
       <w:kern w:val="28"/>
       <w:sz w:val="56"/>
@@ -5377,7 +5289,7 @@
       <w:szCs w:val="16"/>
     </w:rPr>
   </w:style>
-  <w:style w:type="character" w:customStyle="1" w:styleId="a8">
+  <w:style w:type="character" w:styleId="a8" w:customStyle="1">
     <w:name w:val="Текст выноски Знак"/>
     <w:basedOn w:val="a0"/>
     <w:link w:val="a7"/>

</xml_diff>

<commit_message>
fixed numbers state machine
</commit_message>
<xml_diff>
--- a/Проектирование лексического анализатора.docx
+++ b/Проектирование лексического анализатора.docx
@@ -2809,7 +2809,7 @@
       </w:pPr>
       <w:r>
         <w:drawing>
-          <wp:inline wp14:editId="2E406688" wp14:anchorId="182F1199">
+          <wp:inline wp14:editId="050DF509" wp14:anchorId="182F1199">
             <wp:extent cx="5446752" cy="6686550"/>
             <wp:effectExtent l="0" t="0" r="0" b="0"/>
             <wp:docPr id="288382947" name="" title=""/>
@@ -2824,7 +2824,7 @@
                     <pic:cNvPicPr/>
                   </pic:nvPicPr>
                   <pic:blipFill>
-                    <a:blip r:embed="Rfb5eeedd10b64efb">
+                    <a:blip r:embed="R97b6462bc20a4e38">
                       <a:extLst>
                         <a:ext xmlns:a="http://schemas.openxmlformats.org/drawingml/2006/main" uri="{28A0092B-C50C-407E-A947-70E740481C1C}">
                           <a14:useLocalDpi val="0"/>
@@ -2851,6 +2851,12 @@
         </w:drawing>
       </w:r>
     </w:p>
+    <w:p w14:noSpellErr="1">
+      <w:r>
+        <w:rPr/>
+        <w:t>На рисунке * отмечены “умные” состояния</w:t>
+      </w:r>
+    </w:p>
     <w:p>
       <w:pPr>
         <w:pStyle w:val="a"/>
@@ -2860,12 +2866,17 @@
       <w:pPr>
         <w:pStyle w:val="a"/>
       </w:pPr>
+    </w:p>
+    <w:p>
+      <w:pPr>
+        <w:pStyle w:val="a"/>
+      </w:pPr>
       <w:r>
         <w:drawing>
-          <wp:inline wp14:editId="6EA8B28B" wp14:anchorId="1B11EF1D">
-            <wp:extent cx="5554122" cy="3830030"/>
+          <wp:inline wp14:editId="70846E84" wp14:anchorId="0E09B960">
+            <wp:extent cx="5832764" cy="4010025"/>
             <wp:effectExtent l="0" t="0" r="0" b="0"/>
-            <wp:docPr id="885939525" name="" title=""/>
+            <wp:docPr id="1050897405" name="" title=""/>
             <wp:cNvGraphicFramePr>
               <a:graphicFrameLocks noChangeAspect="1"/>
             </wp:cNvGraphicFramePr>
@@ -2877,7 +2888,7 @@
                     <pic:cNvPicPr/>
                   </pic:nvPicPr>
                   <pic:blipFill>
-                    <a:blip r:embed="R722a9623c03040be">
+                    <a:blip r:embed="Rfffccaa3e57f4fa3">
                       <a:extLst>
                         <a:ext xmlns:a="http://schemas.openxmlformats.org/drawingml/2006/main" uri="{28A0092B-C50C-407E-A947-70E740481C1C}">
                           <a14:useLocalDpi val="0"/>
@@ -2891,7 +2902,7 @@
                   <pic:spPr>
                     <a:xfrm>
                       <a:off x="0" y="0"/>
-                      <a:ext cx="5554122" cy="3830030"/>
+                      <a:ext cx="5832764" cy="4010025"/>
                     </a:xfrm>
                     <a:prstGeom prst="rect">
                       <a:avLst/>
@@ -2902,14 +2913,6 @@
             </a:graphic>
           </wp:inline>
         </w:drawing>
-      </w:r>
-    </w:p>
-    <w:p>
-      <w:r>
-        <w:t xml:space="preserve">На рисунке * отмечены </w:t>
-      </w:r>
-      <w:r>
-        <w:t>“умные” состояния</w:t>
       </w:r>
     </w:p>
     <w:p>

</xml_diff>